<commit_message>
work on hue-saturation histogram
</commit_message>
<xml_diff>
--- a/Document/Bill_Kulp_Thesis_2012_04_23.docx
+++ b/Document/Bill_Kulp_Thesis_2012_04_23.docx
@@ -3,8 +3,6 @@
 <w:document xmlns:wpc="http://schemas.microsoft.com/office/word/2010/wordprocessingCanvas" xmlns:mc="http://schemas.openxmlformats.org/markup-compatibility/2006" xmlns:o="urn:schemas-microsoft-com:office:office" xmlns:r="http://schemas.openxmlformats.org/officeDocument/2006/relationships" xmlns:m="http://schemas.openxmlformats.org/officeDocument/2006/math" xmlns:v="urn:schemas-microsoft-com:vml" xmlns:wp14="http://schemas.microsoft.com/office/word/2010/wordprocessingDrawing" xmlns:wp="http://schemas.openxmlformats.org/drawingml/2006/wordprocessingDrawing" xmlns:w10="urn:schemas-microsoft-com:office:word" xmlns:w="http://schemas.openxmlformats.org/wordprocessingml/2006/main" xmlns:w14="http://schemas.microsoft.com/office/word/2010/wordml" xmlns:wpg="http://schemas.microsoft.com/office/word/2010/wordprocessingGroup" xmlns:wpi="http://schemas.microsoft.com/office/word/2010/wordprocessingInk" xmlns:wne="http://schemas.microsoft.com/office/word/2006/wordml" xmlns:wps="http://schemas.microsoft.com/office/word/2010/wordprocessingShape" mc:Ignorable="w14 wp14">
   <w:body>
     <w:p>
-      <w:bookmarkStart w:id="0" w:name="_GoBack"/>
-      <w:bookmarkEnd w:id="0"/>
       <w:r>
         <w:t>Cover</w:t>
       </w:r>
@@ -2383,12 +2381,12 @@
       <w:pPr>
         <w:pStyle w:val="Heading1"/>
       </w:pPr>
-      <w:bookmarkStart w:id="1" w:name="_Toc322545587"/>
+      <w:bookmarkStart w:id="0" w:name="_Toc322545587"/>
       <w:r>
         <w:lastRenderedPageBreak/>
         <w:t>Introduction</w:t>
       </w:r>
-      <w:bookmarkEnd w:id="1"/>
+      <w:bookmarkEnd w:id="0"/>
     </w:p>
     <w:p>
       <w:pPr>
@@ -2433,12 +2431,12 @@
       <w:pPr>
         <w:pStyle w:val="Heading1"/>
       </w:pPr>
-      <w:bookmarkStart w:id="2" w:name="_Toc322545588"/>
+      <w:bookmarkStart w:id="1" w:name="_Toc322545588"/>
       <w:r>
         <w:lastRenderedPageBreak/>
         <w:t>Harlie</w:t>
       </w:r>
-      <w:bookmarkEnd w:id="2"/>
+      <w:bookmarkEnd w:id="1"/>
     </w:p>
     <w:p>
       <w:pPr>
@@ -2498,7 +2496,7 @@
       <w:pPr>
         <w:pStyle w:val="Heading1"/>
       </w:pPr>
-      <w:bookmarkStart w:id="3" w:name="_Toc322545589"/>
+      <w:bookmarkStart w:id="2" w:name="_Toc322545589"/>
       <w:r>
         <w:lastRenderedPageBreak/>
         <w:t xml:space="preserve">Evaluation of </w:t>
@@ -2512,7 +2510,7 @@
       <w:r>
         <w:t>Kinect</w:t>
       </w:r>
-      <w:bookmarkEnd w:id="3"/>
+      <w:bookmarkEnd w:id="2"/>
     </w:p>
     <w:p>
       <w:pPr>
@@ -2828,11 +2826,11 @@
       <w:pPr>
         <w:pStyle w:val="Heading2"/>
       </w:pPr>
-      <w:bookmarkStart w:id="4" w:name="_Toc322545590"/>
+      <w:bookmarkStart w:id="3" w:name="_Toc322545590"/>
       <w:r>
         <w:t>Calibration</w:t>
       </w:r>
-      <w:bookmarkEnd w:id="4"/>
+      <w:bookmarkEnd w:id="3"/>
     </w:p>
     <w:p>
       <w:pPr>
@@ -2979,31 +2977,18 @@
         <w:pStyle w:val="Caption1"/>
         <w:spacing w:line="480" w:lineRule="auto"/>
       </w:pPr>
-      <w:bookmarkStart w:id="5" w:name="_Toc322545604"/>
+      <w:bookmarkStart w:id="4" w:name="_Toc322545604"/>
       <w:r>
         <w:t xml:space="preserve">Figure </w:t>
       </w:r>
-      <w:r>
-        <w:fldChar w:fldCharType="begin"/>
-      </w:r>
-      <w:r>
-        <w:instrText xml:space="preserve"> SEQ Figure \* ARABIC </w:instrText>
-      </w:r>
-      <w:r>
-        <w:fldChar w:fldCharType="separate"/>
-      </w:r>
-      <w:r>
-        <w:rPr>
-          <w:noProof/>
-        </w:rPr>
-        <w:t>1</w:t>
-      </w:r>
-      <w:r>
-        <w:rPr>
-          <w:noProof/>
-        </w:rPr>
-        <w:fldChar w:fldCharType="end"/>
-      </w:r>
+      <w:fldSimple w:instr=" SEQ Figure \* ARABIC ">
+        <w:r>
+          <w:rPr>
+            <w:noProof/>
+          </w:rPr>
+          <w:t>1</w:t>
+        </w:r>
+      </w:fldSimple>
       <w:r>
         <w:t xml:space="preserve">: </w:t>
       </w:r>
@@ -3022,7 +3007,7 @@
       <w:r>
         <w:t>calibration pose</w:t>
       </w:r>
-      <w:bookmarkEnd w:id="5"/>
+      <w:bookmarkEnd w:id="4"/>
     </w:p>
     <w:p>
       <w:pPr>
@@ -3339,56 +3324,43 @@
       <w:pPr>
         <w:pStyle w:val="Caption1"/>
       </w:pPr>
-      <w:bookmarkStart w:id="6" w:name="_Toc322545605"/>
+      <w:bookmarkStart w:id="5" w:name="_Toc322545605"/>
       <w:r>
         <w:t xml:space="preserve">Figure </w:t>
       </w:r>
-      <w:r>
-        <w:fldChar w:fldCharType="begin"/>
-      </w:r>
-      <w:r>
-        <w:instrText xml:space="preserve"> SEQ Figure \* ARABIC </w:instrText>
-      </w:r>
-      <w:r>
-        <w:fldChar w:fldCharType="separate"/>
-      </w:r>
-      <w:r>
-        <w:rPr>
-          <w:noProof/>
-        </w:rPr>
-        <w:t>2</w:t>
-      </w:r>
-      <w:r>
-        <w:rPr>
-          <w:noProof/>
-        </w:rPr>
-        <w:fldChar w:fldCharType="end"/>
-      </w:r>
+      <w:fldSimple w:instr=" SEQ Figure \* ARABIC ">
+        <w:r>
+          <w:rPr>
+            <w:noProof/>
+          </w:rPr>
+          <w:t>2</w:t>
+        </w:r>
+      </w:fldSimple>
       <w:r>
         <w:t>:</w:t>
       </w:r>
       <w:r>
         <w:t xml:space="preserve"> Difficulties arise in tracking a user in contact with a chair</w:t>
       </w:r>
+      <w:bookmarkEnd w:id="5"/>
+    </w:p>
+    <w:p>
+      <w:pPr>
+        <w:pStyle w:val="Caption1"/>
+      </w:pPr>
+    </w:p>
+    <w:p>
+      <w:pPr>
+        <w:pStyle w:val="Heading2"/>
+      </w:pPr>
+      <w:bookmarkStart w:id="6" w:name="_Toc322545591"/>
+      <w:r>
+        <w:t>D</w:t>
+      </w:r>
+      <w:r>
+        <w:t>iscrimination Between Users</w:t>
+      </w:r>
       <w:bookmarkEnd w:id="6"/>
-    </w:p>
-    <w:p>
-      <w:pPr>
-        <w:pStyle w:val="Caption1"/>
-      </w:pPr>
-    </w:p>
-    <w:p>
-      <w:pPr>
-        <w:pStyle w:val="Heading2"/>
-      </w:pPr>
-      <w:bookmarkStart w:id="7" w:name="_Toc322545591"/>
-      <w:r>
-        <w:t>D</w:t>
-      </w:r>
-      <w:r>
-        <w:t>iscrimination Between Users</w:t>
-      </w:r>
-      <w:bookmarkEnd w:id="7"/>
     </w:p>
     <w:p>
       <w:pPr>
@@ -3477,14 +3449,14 @@
       <w:pPr>
         <w:pStyle w:val="Heading2"/>
       </w:pPr>
-      <w:bookmarkStart w:id="8" w:name="_Toc322545592"/>
+      <w:bookmarkStart w:id="7" w:name="_Toc322545592"/>
       <w:r>
         <w:t>L</w:t>
       </w:r>
       <w:r>
         <w:t>imited Field of View</w:t>
       </w:r>
-      <w:bookmarkEnd w:id="8"/>
+      <w:bookmarkEnd w:id="7"/>
     </w:p>
     <w:p>
       <w:pPr>
@@ -3572,31 +3544,18 @@
       <w:pPr>
         <w:pStyle w:val="Caption1"/>
       </w:pPr>
-      <w:bookmarkStart w:id="9" w:name="_Toc322545606"/>
+      <w:bookmarkStart w:id="8" w:name="_Toc322545606"/>
       <w:r>
         <w:t xml:space="preserve">Figure </w:t>
       </w:r>
-      <w:r>
-        <w:fldChar w:fldCharType="begin"/>
-      </w:r>
-      <w:r>
-        <w:instrText xml:space="preserve"> SEQ Figure \* ARABIC </w:instrText>
-      </w:r>
-      <w:r>
-        <w:fldChar w:fldCharType="separate"/>
-      </w:r>
-      <w:r>
-        <w:rPr>
-          <w:noProof/>
-        </w:rPr>
-        <w:t>3</w:t>
-      </w:r>
-      <w:r>
-        <w:rPr>
-          <w:noProof/>
-        </w:rPr>
-        <w:fldChar w:fldCharType="end"/>
-      </w:r>
+      <w:fldSimple w:instr=" SEQ Figure \* ARABIC ">
+        <w:r>
+          <w:rPr>
+            <w:noProof/>
+          </w:rPr>
+          <w:t>3</w:t>
+        </w:r>
+      </w:fldSimple>
       <w:r>
         <w:t xml:space="preserve">: </w:t>
       </w:r>
@@ -3612,7 +3571,7 @@
       <w:r>
         <w:t>to Kinect’s limited field of view</w:t>
       </w:r>
-      <w:bookmarkEnd w:id="9"/>
+      <w:bookmarkEnd w:id="8"/>
     </w:p>
     <w:p>
       <w:pPr>
@@ -3644,14 +3603,14 @@
       <w:pPr>
         <w:pStyle w:val="Heading2"/>
       </w:pPr>
-      <w:bookmarkStart w:id="10" w:name="_Toc322545593"/>
+      <w:bookmarkStart w:id="9" w:name="_Toc322545593"/>
       <w:r>
         <w:t>M</w:t>
       </w:r>
       <w:r>
         <w:t>oving Base Problem</w:t>
       </w:r>
-      <w:bookmarkEnd w:id="10"/>
+      <w:bookmarkEnd w:id="9"/>
     </w:p>
     <w:p>
       <w:pPr>
@@ -3893,37 +3852,24 @@
       <w:pPr>
         <w:pStyle w:val="Caption1"/>
       </w:pPr>
-      <w:bookmarkStart w:id="11" w:name="_Ref322513446"/>
-      <w:bookmarkStart w:id="12" w:name="_Toc322545607"/>
+      <w:bookmarkStart w:id="10" w:name="_Ref322513446"/>
+      <w:bookmarkStart w:id="11" w:name="_Toc322545607"/>
       <w:r>
         <w:t xml:space="preserve">Figure </w:t>
       </w:r>
-      <w:r>
-        <w:fldChar w:fldCharType="begin"/>
-      </w:r>
-      <w:r>
-        <w:instrText xml:space="preserve"> SEQ Figure \* ARABIC </w:instrText>
-      </w:r>
-      <w:r>
-        <w:fldChar w:fldCharType="separate"/>
-      </w:r>
-      <w:r>
-        <w:rPr>
-          <w:noProof/>
-        </w:rPr>
-        <w:t>4</w:t>
-      </w:r>
-      <w:r>
-        <w:rPr>
-          <w:noProof/>
-        </w:rPr>
-        <w:fldChar w:fldCharType="end"/>
+      <w:fldSimple w:instr=" SEQ Figure \* ARABIC ">
+        <w:r>
+          <w:rPr>
+            <w:noProof/>
+          </w:rPr>
+          <w:t>4</w:t>
+        </w:r>
+      </w:fldSimple>
+      <w:bookmarkEnd w:id="10"/>
+      <w:r>
+        <w:t>: Tracking performance of Kinect under motion</w:t>
       </w:r>
       <w:bookmarkEnd w:id="11"/>
-      <w:r>
-        <w:t>: Tracking performance of Kinect under motion</w:t>
-      </w:r>
-      <w:bookmarkEnd w:id="12"/>
     </w:p>
     <w:p>
       <w:pPr>
@@ -4065,12 +4011,12 @@
       <w:pPr>
         <w:pStyle w:val="Heading1"/>
       </w:pPr>
-      <w:bookmarkStart w:id="13" w:name="_Toc322545594"/>
+      <w:bookmarkStart w:id="12" w:name="_Toc322545594"/>
       <w:r>
         <w:lastRenderedPageBreak/>
         <w:t>Pan Mount</w:t>
       </w:r>
-      <w:bookmarkEnd w:id="13"/>
+      <w:bookmarkEnd w:id="12"/>
     </w:p>
     <w:p>
       <w:pPr>
@@ -4447,43 +4393,30 @@
           <w:szCs w:val="24"/>
         </w:rPr>
       </w:pPr>
-      <w:bookmarkStart w:id="14" w:name="_Ref322513798"/>
-      <w:bookmarkStart w:id="15" w:name="_Toc322545608"/>
+      <w:bookmarkStart w:id="13" w:name="_Ref322513798"/>
+      <w:bookmarkStart w:id="14" w:name="_Toc322545608"/>
       <w:r>
         <w:t xml:space="preserve">Figure </w:t>
       </w:r>
-      <w:r>
-        <w:fldChar w:fldCharType="begin"/>
-      </w:r>
-      <w:r>
-        <w:instrText xml:space="preserve"> SEQ Figure \* ARABIC </w:instrText>
-      </w:r>
-      <w:r>
-        <w:fldChar w:fldCharType="separate"/>
-      </w:r>
-      <w:r>
-        <w:rPr>
-          <w:noProof/>
-        </w:rPr>
-        <w:t>5</w:t>
-      </w:r>
-      <w:r>
-        <w:rPr>
-          <w:noProof/>
-        </w:rPr>
-        <w:fldChar w:fldCharType="end"/>
+      <w:fldSimple w:instr=" SEQ Figure \* ARABIC ">
+        <w:r>
+          <w:rPr>
+            <w:noProof/>
+          </w:rPr>
+          <w:t>5</w:t>
+        </w:r>
+      </w:fldSimple>
+      <w:bookmarkEnd w:id="13"/>
+      <w:r>
+        <w:t xml:space="preserve">: DP155 Base Pan (left), </w:t>
+      </w:r>
+      <w:r>
+        <w:t xml:space="preserve">    </w:t>
+      </w:r>
+      <w:r>
+        <w:t xml:space="preserve"> Phidgets 1066_0 Servo Controller (right)</w:t>
       </w:r>
       <w:bookmarkEnd w:id="14"/>
-      <w:r>
-        <w:t xml:space="preserve">: DP155 Base Pan (left), </w:t>
-      </w:r>
-      <w:r>
-        <w:t xml:space="preserve">    </w:t>
-      </w:r>
-      <w:r>
-        <w:t xml:space="preserve"> Phidgets 1066_0 Servo Controller (right)</w:t>
-      </w:r>
-      <w:bookmarkEnd w:id="15"/>
     </w:p>
     <w:p>
       <w:pPr>
@@ -4697,38 +4630,25 @@
       <w:pPr>
         <w:pStyle w:val="Caption1"/>
       </w:pPr>
-      <w:bookmarkStart w:id="16" w:name="_Toc322545609"/>
+      <w:bookmarkStart w:id="15" w:name="_Toc322545609"/>
       <w:r>
         <w:t xml:space="preserve">Figure </w:t>
       </w:r>
-      <w:r>
-        <w:fldChar w:fldCharType="begin"/>
-      </w:r>
-      <w:r>
-        <w:instrText xml:space="preserve"> SEQ Figure \* ARABIC </w:instrText>
-      </w:r>
-      <w:r>
-        <w:fldChar w:fldCharType="separate"/>
-      </w:r>
-      <w:r>
-        <w:rPr>
-          <w:noProof/>
-        </w:rPr>
-        <w:t>6</w:t>
-      </w:r>
-      <w:r>
-        <w:rPr>
-          <w:noProof/>
-        </w:rPr>
-        <w:fldChar w:fldCharType="end"/>
-      </w:r>
+      <w:fldSimple w:instr=" SEQ Figure \* ARABIC ">
+        <w:r>
+          <w:rPr>
+            <w:noProof/>
+          </w:rPr>
+          <w:t>6</w:t>
+        </w:r>
+      </w:fldSimple>
       <w:r>
         <w:t>: Output from Phidgets 1066_0, showing position command and open-loop feedback</w:t>
       </w:r>
       <w:r>
         <w:t xml:space="preserve"> for position and velocity</w:t>
       </w:r>
-      <w:bookmarkEnd w:id="16"/>
+      <w:bookmarkEnd w:id="15"/>
     </w:p>
     <w:p>
       <w:pPr>
@@ -4834,11 +4754,11 @@
       <w:pPr>
         <w:pStyle w:val="Heading2"/>
       </w:pPr>
-      <w:bookmarkStart w:id="17" w:name="_Toc322545595"/>
+      <w:bookmarkStart w:id="16" w:name="_Toc322545595"/>
       <w:r>
         <w:t>Performance</w:t>
       </w:r>
-      <w:bookmarkEnd w:id="17"/>
+      <w:bookmarkEnd w:id="16"/>
     </w:p>
     <w:p>
       <w:pPr>
@@ -4977,38 +4897,25 @@
       <w:pPr>
         <w:pStyle w:val="Caption1"/>
       </w:pPr>
-      <w:bookmarkStart w:id="18" w:name="_Toc322545610"/>
+      <w:bookmarkStart w:id="17" w:name="_Toc322545610"/>
       <w:r>
         <w:t xml:space="preserve">Figure </w:t>
       </w:r>
-      <w:r>
-        <w:fldChar w:fldCharType="begin"/>
-      </w:r>
-      <w:r>
-        <w:instrText xml:space="preserve"> SEQ Figure \* ARABIC </w:instrText>
-      </w:r>
-      <w:r>
-        <w:fldChar w:fldCharType="separate"/>
-      </w:r>
-      <w:r>
-        <w:rPr>
-          <w:noProof/>
-        </w:rPr>
-        <w:t>7</w:t>
-      </w:r>
-      <w:r>
-        <w:rPr>
-          <w:noProof/>
-        </w:rPr>
-        <w:fldChar w:fldCharType="end"/>
-      </w:r>
+      <w:fldSimple w:instr=" SEQ Figure \* ARABIC ">
+        <w:r>
+          <w:rPr>
+            <w:noProof/>
+          </w:rPr>
+          <w:t>7</w:t>
+        </w:r>
+      </w:fldSimple>
       <w:r>
         <w:t xml:space="preserve">: Kinect's effective FOV without (left) and with (right) pan </w:t>
       </w:r>
       <w:r>
         <w:t>mount</w:t>
       </w:r>
-      <w:bookmarkEnd w:id="18"/>
+      <w:bookmarkEnd w:id="17"/>
     </w:p>
     <w:p>
       <w:pPr>
@@ -5206,37 +5113,24 @@
           <w:szCs w:val="24"/>
         </w:rPr>
       </w:pPr>
-      <w:bookmarkStart w:id="19" w:name="_Ref322019798"/>
-      <w:bookmarkStart w:id="20" w:name="_Toc322545611"/>
+      <w:bookmarkStart w:id="18" w:name="_Ref322019798"/>
+      <w:bookmarkStart w:id="19" w:name="_Toc322545611"/>
       <w:r>
         <w:t xml:space="preserve">Figure </w:t>
       </w:r>
-      <w:r>
-        <w:fldChar w:fldCharType="begin"/>
-      </w:r>
-      <w:r>
-        <w:instrText xml:space="preserve"> SEQ Figure \* ARABIC </w:instrText>
-      </w:r>
-      <w:r>
-        <w:fldChar w:fldCharType="separate"/>
-      </w:r>
-      <w:r>
-        <w:rPr>
-          <w:noProof/>
-        </w:rPr>
-        <w:t>8</w:t>
-      </w:r>
-      <w:r>
-        <w:rPr>
-          <w:noProof/>
-        </w:rPr>
-        <w:fldChar w:fldCharType="end"/>
+      <w:fldSimple w:instr=" SEQ Figure \* ARABIC ">
+        <w:r>
+          <w:rPr>
+            <w:noProof/>
+          </w:rPr>
+          <w:t>8</w:t>
+        </w:r>
+      </w:fldSimple>
+      <w:bookmarkEnd w:id="18"/>
+      <w:r>
+        <w:t>: Performance of pan mount in detecting a stationary face</w:t>
       </w:r>
       <w:bookmarkEnd w:id="19"/>
-      <w:r>
-        <w:t>: Performance of pan mount in detecting a stationary face</w:t>
-      </w:r>
-      <w:bookmarkEnd w:id="20"/>
     </w:p>
     <w:p>
       <w:pPr>
@@ -5467,56 +5361,43 @@
           <w:szCs w:val="24"/>
         </w:rPr>
       </w:pPr>
-      <w:bookmarkStart w:id="21" w:name="_Ref322511744"/>
-      <w:bookmarkStart w:id="22" w:name="_Toc322545612"/>
+      <w:bookmarkStart w:id="20" w:name="_Ref322511744"/>
+      <w:bookmarkStart w:id="21" w:name="_Toc322545612"/>
       <w:r>
         <w:t xml:space="preserve">Figure </w:t>
       </w:r>
-      <w:r>
-        <w:fldChar w:fldCharType="begin"/>
-      </w:r>
-      <w:r>
-        <w:instrText xml:space="preserve"> SEQ Figure \* ARABIC </w:instrText>
-      </w:r>
-      <w:r>
-        <w:fldChar w:fldCharType="separate"/>
-      </w:r>
-      <w:r>
-        <w:rPr>
-          <w:noProof/>
-        </w:rPr>
-        <w:t>9</w:t>
-      </w:r>
-      <w:r>
-        <w:rPr>
-          <w:noProof/>
-        </w:rPr>
-        <w:fldChar w:fldCharType="end"/>
+      <w:fldSimple w:instr=" SEQ Figure \* ARABIC ">
+        <w:r>
+          <w:rPr>
+            <w:noProof/>
+          </w:rPr>
+          <w:t>9</w:t>
+        </w:r>
+      </w:fldSimple>
+      <w:bookmarkEnd w:id="20"/>
+      <w:r>
+        <w:t>: Tracking performance of Kinect with pan compensation</w:t>
       </w:r>
       <w:bookmarkEnd w:id="21"/>
-      <w:r>
-        <w:t>: Tracking performance of Kinect with pan compensation</w:t>
+    </w:p>
+    <w:p>
+      <w:pPr>
+        <w:spacing w:line="480" w:lineRule="auto"/>
+        <w:rPr>
+          <w:rFonts w:cs="Calibri"/>
+          <w:szCs w:val="24"/>
+        </w:rPr>
+      </w:pPr>
+    </w:p>
+    <w:p>
+      <w:pPr>
+        <w:pStyle w:val="Heading2"/>
+      </w:pPr>
+      <w:bookmarkStart w:id="22" w:name="_Toc322545596"/>
+      <w:r>
+        <w:t>Summary</w:t>
       </w:r>
       <w:bookmarkEnd w:id="22"/>
-    </w:p>
-    <w:p>
-      <w:pPr>
-        <w:spacing w:line="480" w:lineRule="auto"/>
-        <w:rPr>
-          <w:rFonts w:cs="Calibri"/>
-          <w:szCs w:val="24"/>
-        </w:rPr>
-      </w:pPr>
-    </w:p>
-    <w:p>
-      <w:pPr>
-        <w:pStyle w:val="Heading2"/>
-      </w:pPr>
-      <w:bookmarkStart w:id="23" w:name="_Toc322545596"/>
-      <w:r>
-        <w:t>Summary</w:t>
-      </w:r>
-      <w:bookmarkEnd w:id="23"/>
     </w:p>
     <w:p>
       <w:pPr>
@@ -5554,12 +5435,12 @@
       <w:pPr>
         <w:pStyle w:val="Heading1"/>
       </w:pPr>
-      <w:bookmarkStart w:id="24" w:name="_Toc322545597"/>
+      <w:bookmarkStart w:id="23" w:name="_Toc322545597"/>
       <w:r>
         <w:lastRenderedPageBreak/>
         <w:t>Person Tracking</w:t>
       </w:r>
-      <w:bookmarkEnd w:id="24"/>
+      <w:bookmarkEnd w:id="23"/>
     </w:p>
     <w:p>
       <w:pPr>
@@ -5567,6 +5448,15 @@
         <w:ind w:firstLine="720"/>
       </w:pPr>
       <w:r>
+        <w:t>For reasons discussed in chapter [REFERENCE], the Kinect is not sufficient to provide reliable person tracking.</w:t>
+      </w:r>
+    </w:p>
+    <w:p>
+      <w:pPr>
+        <w:spacing w:line="480" w:lineRule="auto"/>
+        <w:ind w:firstLine="720"/>
+      </w:pPr>
+      <w:r>
         <w:t>Because the Kinect is not reliable enough to be used on its own, a multi-sensor approach was</w:t>
       </w:r>
       <w:r>
@@ -5690,6 +5580,7 @@
         <w:ind w:firstLine="720"/>
       </w:pPr>
       <w:r>
+        <w:lastRenderedPageBreak/>
         <w:t>The final source of observation is a custom body detector</w:t>
       </w:r>
       <w:r>
@@ -5699,8 +5590,1275 @@
         <w:t>users</w:t>
       </w:r>
       <w:r>
-        <w:t xml:space="preserve"> within its field of view.  The body detector subscribes to the filter message, and tries to associate the filter with a person in its field of view.</w:t>
-      </w:r>
+        <w:t xml:space="preserve"> within its field of view.  </w:t>
+      </w:r>
+      <w:r>
+        <w:t>Because of the Kinect’s issues with not storing any information about a user, and not being able to represent distinct characteristics of a user such as color, a</w:t>
+      </w:r>
+      <w:r>
+        <w:t xml:space="preserve"> reliability</w:t>
+      </w:r>
+      <w:r>
+        <w:t xml:space="preserve"> layer was added on top of the Kinect.</w:t>
+      </w:r>
+    </w:p>
+    <w:p>
+      <w:pPr>
+        <w:spacing w:line="480" w:lineRule="auto"/>
+        <w:ind w:firstLine="720"/>
+      </w:pPr>
+      <w:r>
+        <w:t>Upon starting up, the system need</w:t>
+      </w:r>
+      <w:r>
+        <w:t>s</w:t>
+      </w:r>
+      <w:r>
+        <w:t xml:space="preserve"> to calibrate on a user</w:t>
+      </w:r>
+      <w:r>
+        <w:t xml:space="preserve"> to be tracked by the Kinect</w:t>
+      </w:r>
+      <w:r>
+        <w:t>.  The user stands in the “phi” pose.  At the moment that the calibration is complete, a</w:t>
+      </w:r>
+      <w:r>
+        <w:t xml:space="preserve"> color</w:t>
+      </w:r>
+      <w:r>
+        <w:t xml:space="preserve"> snapshot of the user is taken.  A 2D histogram of the user’s color information is created in hue-saturation space</w:t>
+      </w:r>
+      <w:r>
+        <w:t xml:space="preserve"> and normalized</w:t>
+      </w:r>
+      <w:r>
+        <w:t>.</w:t>
+      </w:r>
+      <w:r>
+        <w:t xml:space="preserve">  The goal is to create a fingerprint that will be unique to the user.</w:t>
+      </w:r>
+    </w:p>
+    <w:p>
+      <w:pPr>
+        <w:spacing w:line="480" w:lineRule="auto"/>
+        <w:ind w:firstLine="720"/>
+      </w:pPr>
+      <w:r>
+        <w:t>In the program’s main loop, the body detector tries to associate the Kinect’s</w:t>
+      </w:r>
+      <w:r>
+        <w:t xml:space="preserve"> currently</w:t>
+      </w:r>
+      <w:r>
+        <w:t xml:space="preserve"> detected users with the.  The program computes a color histogram for each user in view, and </w:t>
+      </w:r>
+      <w:r>
+        <w:t>tries to make an association with the tracked user.  The chosen metric for comparing 2D hue-saturation histograms, i</w:t>
+      </w:r>
+      <w:r>
+        <w:t xml:space="preserve">s correlation.  For </w:t>
+      </w:r>
+      <w:r>
+        <w:t xml:space="preserve">two histograms </w:t>
+      </w:r>
+      <m:oMath>
+        <m:sSub>
+          <m:sSubPr>
+            <m:ctrlPr>
+              <w:rPr>
+                <w:rFonts w:ascii="Cambria Math" w:hAnsi="Cambria Math"/>
+                <w:i/>
+              </w:rPr>
+            </m:ctrlPr>
+          </m:sSubPr>
+          <m:e>
+            <m:r>
+              <w:rPr>
+                <w:rFonts w:ascii="Cambria Math" w:hAnsi="Cambria Math"/>
+              </w:rPr>
+              <m:t>H</m:t>
+            </m:r>
+          </m:e>
+          <m:sub>
+            <m:r>
+              <w:rPr>
+                <w:rFonts w:ascii="Cambria Math" w:hAnsi="Cambria Math"/>
+              </w:rPr>
+              <m:t>1</m:t>
+            </m:r>
+          </m:sub>
+        </m:sSub>
+      </m:oMath>
+      <w:r>
+        <w:t xml:space="preserve"> and </w:t>
+      </w:r>
+      <m:oMath>
+        <m:sSub>
+          <m:sSubPr>
+            <m:ctrlPr>
+              <w:rPr>
+                <w:rFonts w:ascii="Cambria Math" w:hAnsi="Cambria Math"/>
+                <w:i/>
+              </w:rPr>
+            </m:ctrlPr>
+          </m:sSubPr>
+          <m:e>
+            <m:r>
+              <w:rPr>
+                <w:rFonts w:ascii="Cambria Math" w:hAnsi="Cambria Math"/>
+              </w:rPr>
+              <m:t>H</m:t>
+            </m:r>
+          </m:e>
+          <m:sub>
+            <m:r>
+              <w:rPr>
+                <w:rFonts w:ascii="Cambria Math" w:hAnsi="Cambria Math"/>
+              </w:rPr>
+              <m:t>2</m:t>
+            </m:r>
+          </m:sub>
+        </m:sSub>
+      </m:oMath>
+      <w:r>
+        <w:t>, the correlation will equal 1.0 when the histograms are identical, and will drop down to zero as differences increase.</w:t>
+      </w:r>
+    </w:p>
+    <w:p>
+      <w:pPr>
+        <w:spacing w:line="480" w:lineRule="auto"/>
+        <w:ind w:firstLine="720"/>
+      </w:pPr>
+      <m:oMathPara>
+        <m:oMath>
+          <m:r>
+            <w:rPr>
+              <w:rFonts w:ascii="Cambria Math" w:hAnsi="Cambria Math"/>
+            </w:rPr>
+            <m:t>corr</m:t>
+          </m:r>
+          <m:d>
+            <m:dPr>
+              <m:ctrlPr>
+                <w:rPr>
+                  <w:rFonts w:ascii="Cambria Math" w:hAnsi="Cambria Math"/>
+                  <w:i/>
+                </w:rPr>
+              </m:ctrlPr>
+            </m:dPr>
+            <m:e>
+              <m:sSub>
+                <m:sSubPr>
+                  <m:ctrlPr>
+                    <w:rPr>
+                      <w:rFonts w:ascii="Cambria Math" w:hAnsi="Cambria Math"/>
+                      <w:i/>
+                    </w:rPr>
+                  </m:ctrlPr>
+                </m:sSubPr>
+                <m:e>
+                  <m:r>
+                    <w:rPr>
+                      <w:rFonts w:ascii="Cambria Math" w:hAnsi="Cambria Math"/>
+                    </w:rPr>
+                    <m:t>H</m:t>
+                  </m:r>
+                </m:e>
+                <m:sub>
+                  <m:r>
+                    <w:rPr>
+                      <w:rFonts w:ascii="Cambria Math" w:hAnsi="Cambria Math"/>
+                    </w:rPr>
+                    <m:t>1</m:t>
+                  </m:r>
+                </m:sub>
+              </m:sSub>
+              <m:r>
+                <w:rPr>
+                  <w:rFonts w:ascii="Cambria Math" w:hAnsi="Cambria Math"/>
+                </w:rPr>
+                <m:t>,</m:t>
+              </m:r>
+              <m:sSub>
+                <m:sSubPr>
+                  <m:ctrlPr>
+                    <w:rPr>
+                      <w:rFonts w:ascii="Cambria Math" w:hAnsi="Cambria Math"/>
+                      <w:i/>
+                    </w:rPr>
+                  </m:ctrlPr>
+                </m:sSubPr>
+                <m:e>
+                  <m:r>
+                    <w:rPr>
+                      <w:rFonts w:ascii="Cambria Math" w:hAnsi="Cambria Math"/>
+                    </w:rPr>
+                    <m:t>H</m:t>
+                  </m:r>
+                </m:e>
+                <m:sub>
+                  <m:r>
+                    <w:rPr>
+                      <w:rFonts w:ascii="Cambria Math" w:hAnsi="Cambria Math"/>
+                    </w:rPr>
+                    <m:t>2</m:t>
+                  </m:r>
+                </m:sub>
+              </m:sSub>
+            </m:e>
+          </m:d>
+          <m:r>
+            <w:rPr>
+              <w:rFonts w:ascii="Cambria Math" w:hAnsi="Cambria Math"/>
+            </w:rPr>
+            <m:t>=</m:t>
+          </m:r>
+          <m:f>
+            <m:fPr>
+              <m:ctrlPr>
+                <w:rPr>
+                  <w:rFonts w:ascii="Cambria Math" w:hAnsi="Cambria Math"/>
+                  <w:i/>
+                </w:rPr>
+              </m:ctrlPr>
+            </m:fPr>
+            <m:num>
+              <m:nary>
+                <m:naryPr>
+                  <m:chr m:val="∑"/>
+                  <m:limLoc m:val="subSup"/>
+                  <m:supHide m:val="1"/>
+                  <m:ctrlPr>
+                    <w:rPr>
+                      <w:rFonts w:ascii="Cambria Math" w:hAnsi="Cambria Math"/>
+                      <w:i/>
+                    </w:rPr>
+                  </m:ctrlPr>
+                </m:naryPr>
+                <m:sub>
+                  <m:r>
+                    <w:rPr>
+                      <w:rFonts w:ascii="Cambria Math" w:hAnsi="Cambria Math"/>
+                    </w:rPr>
+                    <m:t>i</m:t>
+                  </m:r>
+                </m:sub>
+                <m:sup/>
+                <m:e>
+                  <m:d>
+                    <m:dPr>
+                      <m:ctrlPr>
+                        <w:rPr>
+                          <w:rFonts w:ascii="Cambria Math" w:hAnsi="Cambria Math"/>
+                          <w:i/>
+                        </w:rPr>
+                      </m:ctrlPr>
+                    </m:dPr>
+                    <m:e>
+                      <m:sSub>
+                        <m:sSubPr>
+                          <m:ctrlPr>
+                            <w:rPr>
+                              <w:rFonts w:ascii="Cambria Math" w:hAnsi="Cambria Math"/>
+                              <w:i/>
+                            </w:rPr>
+                          </m:ctrlPr>
+                        </m:sSubPr>
+                        <m:e>
+                          <m:r>
+                            <w:rPr>
+                              <w:rFonts w:ascii="Cambria Math" w:hAnsi="Cambria Math"/>
+                            </w:rPr>
+                            <m:t>H</m:t>
+                          </m:r>
+                        </m:e>
+                        <m:sub>
+                          <m:r>
+                            <w:rPr>
+                              <w:rFonts w:ascii="Cambria Math" w:hAnsi="Cambria Math"/>
+                            </w:rPr>
+                            <m:t>1</m:t>
+                          </m:r>
+                        </m:sub>
+                      </m:sSub>
+                      <m:d>
+                        <m:dPr>
+                          <m:ctrlPr>
+                            <w:rPr>
+                              <w:rFonts w:ascii="Cambria Math" w:hAnsi="Cambria Math"/>
+                              <w:i/>
+                            </w:rPr>
+                          </m:ctrlPr>
+                        </m:dPr>
+                        <m:e>
+                          <m:r>
+                            <w:rPr>
+                              <w:rFonts w:ascii="Cambria Math" w:hAnsi="Cambria Math"/>
+                            </w:rPr>
+                            <m:t>i</m:t>
+                          </m:r>
+                        </m:e>
+                      </m:d>
+                      <m:r>
+                        <w:rPr>
+                          <w:rFonts w:ascii="Cambria Math" w:hAnsi="Cambria Math"/>
+                        </w:rPr>
+                        <m:t>-</m:t>
+                      </m:r>
+                      <m:acc>
+                        <m:accPr>
+                          <m:chr m:val="̅"/>
+                          <m:ctrlPr>
+                            <w:rPr>
+                              <w:rFonts w:ascii="Cambria Math" w:hAnsi="Cambria Math"/>
+                              <w:i/>
+                            </w:rPr>
+                          </m:ctrlPr>
+                        </m:accPr>
+                        <m:e>
+                          <m:sSub>
+                            <m:sSubPr>
+                              <m:ctrlPr>
+                                <w:rPr>
+                                  <w:rFonts w:ascii="Cambria Math" w:hAnsi="Cambria Math"/>
+                                  <w:i/>
+                                </w:rPr>
+                              </m:ctrlPr>
+                            </m:sSubPr>
+                            <m:e>
+                              <m:r>
+                                <w:rPr>
+                                  <w:rFonts w:ascii="Cambria Math" w:hAnsi="Cambria Math"/>
+                                </w:rPr>
+                                <m:t>H</m:t>
+                              </m:r>
+                            </m:e>
+                            <m:sub>
+                              <m:r>
+                                <w:rPr>
+                                  <w:rFonts w:ascii="Cambria Math" w:hAnsi="Cambria Math"/>
+                                </w:rPr>
+                                <m:t>1</m:t>
+                              </m:r>
+                            </m:sub>
+                          </m:sSub>
+                        </m:e>
+                      </m:acc>
+                    </m:e>
+                  </m:d>
+                  <m:d>
+                    <m:dPr>
+                      <m:ctrlPr>
+                        <w:rPr>
+                          <w:rFonts w:ascii="Cambria Math" w:hAnsi="Cambria Math"/>
+                          <w:i/>
+                        </w:rPr>
+                      </m:ctrlPr>
+                    </m:dPr>
+                    <m:e>
+                      <m:sSub>
+                        <m:sSubPr>
+                          <m:ctrlPr>
+                            <w:rPr>
+                              <w:rFonts w:ascii="Cambria Math" w:hAnsi="Cambria Math"/>
+                              <w:i/>
+                            </w:rPr>
+                          </m:ctrlPr>
+                        </m:sSubPr>
+                        <m:e>
+                          <m:r>
+                            <w:rPr>
+                              <w:rFonts w:ascii="Cambria Math" w:hAnsi="Cambria Math"/>
+                            </w:rPr>
+                            <m:t>H</m:t>
+                          </m:r>
+                        </m:e>
+                        <m:sub>
+                          <m:r>
+                            <w:rPr>
+                              <w:rFonts w:ascii="Cambria Math" w:hAnsi="Cambria Math"/>
+                            </w:rPr>
+                            <m:t>2</m:t>
+                          </m:r>
+                        </m:sub>
+                      </m:sSub>
+                      <m:d>
+                        <m:dPr>
+                          <m:ctrlPr>
+                            <w:rPr>
+                              <w:rFonts w:ascii="Cambria Math" w:hAnsi="Cambria Math"/>
+                              <w:i/>
+                            </w:rPr>
+                          </m:ctrlPr>
+                        </m:dPr>
+                        <m:e>
+                          <m:r>
+                            <w:rPr>
+                              <w:rFonts w:ascii="Cambria Math" w:hAnsi="Cambria Math"/>
+                            </w:rPr>
+                            <m:t>i</m:t>
+                          </m:r>
+                        </m:e>
+                      </m:d>
+                      <m:r>
+                        <w:rPr>
+                          <w:rFonts w:ascii="Cambria Math" w:hAnsi="Cambria Math"/>
+                        </w:rPr>
+                        <m:t>-</m:t>
+                      </m:r>
+                      <m:acc>
+                        <m:accPr>
+                          <m:chr m:val="̅"/>
+                          <m:ctrlPr>
+                            <w:rPr>
+                              <w:rFonts w:ascii="Cambria Math" w:hAnsi="Cambria Math"/>
+                              <w:i/>
+                            </w:rPr>
+                          </m:ctrlPr>
+                        </m:accPr>
+                        <m:e>
+                          <m:sSub>
+                            <m:sSubPr>
+                              <m:ctrlPr>
+                                <w:rPr>
+                                  <w:rFonts w:ascii="Cambria Math" w:hAnsi="Cambria Math"/>
+                                  <w:i/>
+                                </w:rPr>
+                              </m:ctrlPr>
+                            </m:sSubPr>
+                            <m:e>
+                              <m:r>
+                                <w:rPr>
+                                  <w:rFonts w:ascii="Cambria Math" w:hAnsi="Cambria Math"/>
+                                </w:rPr>
+                                <m:t>H</m:t>
+                              </m:r>
+                            </m:e>
+                            <m:sub>
+                              <m:r>
+                                <w:rPr>
+                                  <w:rFonts w:ascii="Cambria Math" w:hAnsi="Cambria Math"/>
+                                </w:rPr>
+                                <m:t>2</m:t>
+                              </m:r>
+                            </m:sub>
+                          </m:sSub>
+                        </m:e>
+                      </m:acc>
+                    </m:e>
+                  </m:d>
+                </m:e>
+              </m:nary>
+            </m:num>
+            <m:den>
+              <m:rad>
+                <m:radPr>
+                  <m:degHide m:val="1"/>
+                  <m:ctrlPr>
+                    <w:rPr>
+                      <w:rFonts w:ascii="Cambria Math" w:hAnsi="Cambria Math"/>
+                      <w:i/>
+                    </w:rPr>
+                  </m:ctrlPr>
+                </m:radPr>
+                <m:deg/>
+                <m:e>
+                  <m:nary>
+                    <m:naryPr>
+                      <m:chr m:val="∑"/>
+                      <m:limLoc m:val="subSup"/>
+                      <m:supHide m:val="1"/>
+                      <m:ctrlPr>
+                        <w:rPr>
+                          <w:rFonts w:ascii="Cambria Math" w:hAnsi="Cambria Math"/>
+                          <w:i/>
+                        </w:rPr>
+                      </m:ctrlPr>
+                    </m:naryPr>
+                    <m:sub>
+                      <m:r>
+                        <w:rPr>
+                          <w:rFonts w:ascii="Cambria Math" w:hAnsi="Cambria Math"/>
+                        </w:rPr>
+                        <m:t>i</m:t>
+                      </m:r>
+                    </m:sub>
+                    <m:sup/>
+                    <m:e>
+                      <m:sSup>
+                        <m:sSupPr>
+                          <m:ctrlPr>
+                            <w:rPr>
+                              <w:rFonts w:ascii="Cambria Math" w:hAnsi="Cambria Math"/>
+                              <w:i/>
+                            </w:rPr>
+                          </m:ctrlPr>
+                        </m:sSupPr>
+                        <m:e>
+                          <m:d>
+                            <m:dPr>
+                              <m:ctrlPr>
+                                <w:rPr>
+                                  <w:rFonts w:ascii="Cambria Math" w:hAnsi="Cambria Math"/>
+                                  <w:i/>
+                                </w:rPr>
+                              </m:ctrlPr>
+                            </m:dPr>
+                            <m:e>
+                              <m:sSub>
+                                <m:sSubPr>
+                                  <m:ctrlPr>
+                                    <w:rPr>
+                                      <w:rFonts w:ascii="Cambria Math" w:hAnsi="Cambria Math"/>
+                                      <w:i/>
+                                    </w:rPr>
+                                  </m:ctrlPr>
+                                </m:sSubPr>
+                                <m:e>
+                                  <m:r>
+                                    <w:rPr>
+                                      <w:rFonts w:ascii="Cambria Math" w:hAnsi="Cambria Math"/>
+                                    </w:rPr>
+                                    <m:t>H</m:t>
+                                  </m:r>
+                                </m:e>
+                                <m:sub>
+                                  <m:r>
+                                    <w:rPr>
+                                      <w:rFonts w:ascii="Cambria Math" w:hAnsi="Cambria Math"/>
+                                    </w:rPr>
+                                    <m:t>1</m:t>
+                                  </m:r>
+                                </m:sub>
+                              </m:sSub>
+                              <m:d>
+                                <m:dPr>
+                                  <m:ctrlPr>
+                                    <w:rPr>
+                                      <w:rFonts w:ascii="Cambria Math" w:hAnsi="Cambria Math"/>
+                                      <w:i/>
+                                    </w:rPr>
+                                  </m:ctrlPr>
+                                </m:dPr>
+                                <m:e>
+                                  <m:r>
+                                    <w:rPr>
+                                      <w:rFonts w:ascii="Cambria Math" w:hAnsi="Cambria Math"/>
+                                    </w:rPr>
+                                    <m:t>i</m:t>
+                                  </m:r>
+                                </m:e>
+                              </m:d>
+                              <m:r>
+                                <w:rPr>
+                                  <w:rFonts w:ascii="Cambria Math" w:hAnsi="Cambria Math"/>
+                                </w:rPr>
+                                <m:t>-</m:t>
+                              </m:r>
+                              <m:acc>
+                                <m:accPr>
+                                  <m:chr m:val="̅"/>
+                                  <m:ctrlPr>
+                                    <w:rPr>
+                                      <w:rFonts w:ascii="Cambria Math" w:hAnsi="Cambria Math"/>
+                                      <w:i/>
+                                    </w:rPr>
+                                  </m:ctrlPr>
+                                </m:accPr>
+                                <m:e>
+                                  <m:sSub>
+                                    <m:sSubPr>
+                                      <m:ctrlPr>
+                                        <w:rPr>
+                                          <w:rFonts w:ascii="Cambria Math" w:hAnsi="Cambria Math"/>
+                                          <w:i/>
+                                        </w:rPr>
+                                      </m:ctrlPr>
+                                    </m:sSubPr>
+                                    <m:e>
+                                      <m:r>
+                                        <w:rPr>
+                                          <w:rFonts w:ascii="Cambria Math" w:hAnsi="Cambria Math"/>
+                                        </w:rPr>
+                                        <m:t>H</m:t>
+                                      </m:r>
+                                    </m:e>
+                                    <m:sub>
+                                      <m:r>
+                                        <w:rPr>
+                                          <w:rFonts w:ascii="Cambria Math" w:hAnsi="Cambria Math"/>
+                                        </w:rPr>
+                                        <m:t>1</m:t>
+                                      </m:r>
+                                    </m:sub>
+                                  </m:sSub>
+                                </m:e>
+                              </m:acc>
+                            </m:e>
+                          </m:d>
+                        </m:e>
+                        <m:sup>
+                          <m:r>
+                            <w:rPr>
+                              <w:rFonts w:ascii="Cambria Math" w:hAnsi="Cambria Math"/>
+                            </w:rPr>
+                            <m:t>2</m:t>
+                          </m:r>
+                        </m:sup>
+                      </m:sSup>
+                    </m:e>
+                  </m:nary>
+                  <m:r>
+                    <w:rPr>
+                      <w:rFonts w:ascii="Cambria Math" w:hAnsi="Cambria Math"/>
+                    </w:rPr>
+                    <m:t xml:space="preserve"> </m:t>
+                  </m:r>
+                  <m:nary>
+                    <m:naryPr>
+                      <m:chr m:val="∑"/>
+                      <m:limLoc m:val="subSup"/>
+                      <m:supHide m:val="1"/>
+                      <m:ctrlPr>
+                        <w:rPr>
+                          <w:rFonts w:ascii="Cambria Math" w:hAnsi="Cambria Math"/>
+                          <w:i/>
+                        </w:rPr>
+                      </m:ctrlPr>
+                    </m:naryPr>
+                    <m:sub>
+                      <m:r>
+                        <w:rPr>
+                          <w:rFonts w:ascii="Cambria Math" w:hAnsi="Cambria Math"/>
+                        </w:rPr>
+                        <m:t>i</m:t>
+                      </m:r>
+                    </m:sub>
+                    <m:sup/>
+                    <m:e>
+                      <m:sSup>
+                        <m:sSupPr>
+                          <m:ctrlPr>
+                            <w:rPr>
+                              <w:rFonts w:ascii="Cambria Math" w:hAnsi="Cambria Math"/>
+                              <w:i/>
+                            </w:rPr>
+                          </m:ctrlPr>
+                        </m:sSupPr>
+                        <m:e>
+                          <m:d>
+                            <m:dPr>
+                              <m:ctrlPr>
+                                <w:rPr>
+                                  <w:rFonts w:ascii="Cambria Math" w:hAnsi="Cambria Math"/>
+                                  <w:i/>
+                                </w:rPr>
+                              </m:ctrlPr>
+                            </m:dPr>
+                            <m:e>
+                              <m:sSub>
+                                <m:sSubPr>
+                                  <m:ctrlPr>
+                                    <w:rPr>
+                                      <w:rFonts w:ascii="Cambria Math" w:hAnsi="Cambria Math"/>
+                                      <w:i/>
+                                    </w:rPr>
+                                  </m:ctrlPr>
+                                </m:sSubPr>
+                                <m:e>
+                                  <m:r>
+                                    <w:rPr>
+                                      <w:rFonts w:ascii="Cambria Math" w:hAnsi="Cambria Math"/>
+                                    </w:rPr>
+                                    <m:t>H</m:t>
+                                  </m:r>
+                                </m:e>
+                                <m:sub>
+                                  <m:r>
+                                    <w:rPr>
+                                      <w:rFonts w:ascii="Cambria Math" w:hAnsi="Cambria Math"/>
+                                    </w:rPr>
+                                    <m:t>2</m:t>
+                                  </m:r>
+                                </m:sub>
+                              </m:sSub>
+                              <m:d>
+                                <m:dPr>
+                                  <m:ctrlPr>
+                                    <w:rPr>
+                                      <w:rFonts w:ascii="Cambria Math" w:hAnsi="Cambria Math"/>
+                                      <w:i/>
+                                    </w:rPr>
+                                  </m:ctrlPr>
+                                </m:dPr>
+                                <m:e>
+                                  <m:r>
+                                    <w:rPr>
+                                      <w:rFonts w:ascii="Cambria Math" w:hAnsi="Cambria Math"/>
+                                    </w:rPr>
+                                    <m:t>i</m:t>
+                                  </m:r>
+                                </m:e>
+                              </m:d>
+                              <m:r>
+                                <w:rPr>
+                                  <w:rFonts w:ascii="Cambria Math" w:hAnsi="Cambria Math"/>
+                                </w:rPr>
+                                <m:t>-</m:t>
+                              </m:r>
+                              <m:acc>
+                                <m:accPr>
+                                  <m:chr m:val="̅"/>
+                                  <m:ctrlPr>
+                                    <w:rPr>
+                                      <w:rFonts w:ascii="Cambria Math" w:hAnsi="Cambria Math"/>
+                                      <w:i/>
+                                    </w:rPr>
+                                  </m:ctrlPr>
+                                </m:accPr>
+                                <m:e>
+                                  <m:sSub>
+                                    <m:sSubPr>
+                                      <m:ctrlPr>
+                                        <w:rPr>
+                                          <w:rFonts w:ascii="Cambria Math" w:hAnsi="Cambria Math"/>
+                                          <w:i/>
+                                        </w:rPr>
+                                      </m:ctrlPr>
+                                    </m:sSubPr>
+                                    <m:e>
+                                      <m:r>
+                                        <w:rPr>
+                                          <w:rFonts w:ascii="Cambria Math" w:hAnsi="Cambria Math"/>
+                                        </w:rPr>
+                                        <m:t>H</m:t>
+                                      </m:r>
+                                    </m:e>
+                                    <m:sub>
+                                      <m:r>
+                                        <w:rPr>
+                                          <w:rFonts w:ascii="Cambria Math" w:hAnsi="Cambria Math"/>
+                                        </w:rPr>
+                                        <m:t>2</m:t>
+                                      </m:r>
+                                    </m:sub>
+                                  </m:sSub>
+                                </m:e>
+                              </m:acc>
+                            </m:e>
+                          </m:d>
+                        </m:e>
+                        <m:sup>
+                          <m:r>
+                            <w:rPr>
+                              <w:rFonts w:ascii="Cambria Math" w:hAnsi="Cambria Math"/>
+                            </w:rPr>
+                            <m:t>2</m:t>
+                          </m:r>
+                        </m:sup>
+                      </m:sSup>
+                    </m:e>
+                  </m:nary>
+                </m:e>
+              </m:rad>
+            </m:den>
+          </m:f>
+        </m:oMath>
+      </m:oMathPara>
+    </w:p>
+    <w:p>
+      <w:pPr>
+        <w:spacing w:line="480" w:lineRule="auto"/>
+        <w:ind w:firstLine="720"/>
+      </w:pPr>
+      <w:r>
+        <w:t xml:space="preserve">The hue-saturation histogram was chosen to represent a user’s color independent of lighting intensity.  Still, the user’s calibration over time may change because of changing lighting color.  The user’s calibration will also change if the user picks up a new article of clothing, or turns to expose a different portion </w:t>
+      </w:r>
+      <w:r>
+        <w:lastRenderedPageBreak/>
+        <w:t>of their body.  Therefore, a method was included to account for changing appearance of the user.</w:t>
+      </w:r>
+    </w:p>
+    <w:p>
+      <w:pPr>
+        <w:spacing w:line="480" w:lineRule="auto"/>
+        <w:ind w:firstLine="720"/>
+      </w:pPr>
+      <w:r>
+        <w:t xml:space="preserve">The hue-saturation </w:t>
+      </w:r>
+      <w:r>
+        <w:t xml:space="preserve">histogram can be represented by a matrix </w:t>
+      </w:r>
+      <m:oMath>
+        <m:r>
+          <m:rPr>
+            <m:sty m:val="b"/>
+          </m:rPr>
+          <w:rPr>
+            <w:rFonts w:ascii="Cambria Math" w:hAnsi="Cambria Math"/>
+          </w:rPr>
+          <m:t>H</m:t>
+        </m:r>
+      </m:oMath>
+      <w:r>
+        <w:t>.  Let the user</w:t>
+      </w:r>
+      <w:r>
+        <w:t>’s histogram at calibration</w:t>
+      </w:r>
+      <w:r>
+        <w:t xml:space="preserve"> be </w:t>
+      </w:r>
+      <m:oMath>
+        <m:sSub>
+          <m:sSubPr>
+            <m:ctrlPr>
+              <w:rPr>
+                <w:rFonts w:ascii="Cambria Math" w:hAnsi="Cambria Math"/>
+                <w:b/>
+              </w:rPr>
+            </m:ctrlPr>
+          </m:sSubPr>
+          <m:e>
+            <m:r>
+              <m:rPr>
+                <m:sty m:val="b"/>
+              </m:rPr>
+              <w:rPr>
+                <w:rFonts w:ascii="Cambria Math" w:hAnsi="Cambria Math"/>
+              </w:rPr>
+              <m:t>H</m:t>
+            </m:r>
+          </m:e>
+          <m:sub>
+            <m:r>
+              <m:rPr>
+                <m:sty m:val="b"/>
+              </m:rPr>
+              <w:rPr>
+                <w:rFonts w:ascii="Cambria Math" w:hAnsi="Cambria Math"/>
+              </w:rPr>
+              <m:t>cal</m:t>
+            </m:r>
+          </m:sub>
+        </m:sSub>
+      </m:oMath>
+      <w:r>
+        <w:rPr>
+          <w:b/>
+        </w:rPr>
+        <w:t xml:space="preserve"> </w:t>
+      </w:r>
+      <w:r>
+        <w:t>, the current</w:t>
+      </w:r>
+      <w:r>
+        <w:t xml:space="preserve"> idea of the user’s histogram </w:t>
+      </w:r>
+      <m:oMath>
+        <m:sSub>
+          <m:sSubPr>
+            <m:ctrlPr>
+              <w:rPr>
+                <w:rFonts w:ascii="Cambria Math" w:hAnsi="Cambria Math"/>
+                <w:b/>
+              </w:rPr>
+            </m:ctrlPr>
+          </m:sSubPr>
+          <m:e>
+            <m:r>
+              <m:rPr>
+                <m:sty m:val="b"/>
+              </m:rPr>
+              <w:rPr>
+                <w:rFonts w:ascii="Cambria Math" w:hAnsi="Cambria Math"/>
+              </w:rPr>
+              <m:t>H</m:t>
+            </m:r>
+          </m:e>
+          <m:sub>
+            <m:r>
+              <m:rPr>
+                <m:sty m:val="b"/>
+              </m:rPr>
+              <w:rPr>
+                <w:rFonts w:ascii="Cambria Math" w:hAnsi="Cambria Math"/>
+              </w:rPr>
+              <m:t>track</m:t>
+            </m:r>
+          </m:sub>
+        </m:sSub>
+      </m:oMath>
+      <w:r>
+        <w:t xml:space="preserve"> and the latest actual measurement from the user as </w:t>
+      </w:r>
+      <m:oMath>
+        <m:sSub>
+          <m:sSubPr>
+            <m:ctrlPr>
+              <w:rPr>
+                <w:rFonts w:ascii="Cambria Math" w:hAnsi="Cambria Math"/>
+                <w:b/>
+              </w:rPr>
+            </m:ctrlPr>
+          </m:sSubPr>
+          <m:e>
+            <m:r>
+              <m:rPr>
+                <m:sty m:val="b"/>
+              </m:rPr>
+              <w:rPr>
+                <w:rFonts w:ascii="Cambria Math" w:hAnsi="Cambria Math"/>
+              </w:rPr>
+              <m:t>H</m:t>
+            </m:r>
+          </m:e>
+          <m:sub>
+            <m:r>
+              <m:rPr>
+                <m:sty m:val="bi"/>
+              </m:rPr>
+              <w:rPr>
+                <w:rFonts w:ascii="Cambria Math" w:hAnsi="Cambria Math"/>
+              </w:rPr>
+              <m:t>meas</m:t>
+            </m:r>
+          </m:sub>
+        </m:sSub>
+      </m:oMath>
+      <w:r>
+        <w:t xml:space="preserve">.  Over time, given new measurements of </w:t>
+      </w:r>
+      <m:oMath>
+        <m:sSub>
+          <m:sSubPr>
+            <m:ctrlPr>
+              <w:rPr>
+                <w:rFonts w:ascii="Cambria Math" w:hAnsi="Cambria Math"/>
+                <w:b/>
+              </w:rPr>
+            </m:ctrlPr>
+          </m:sSubPr>
+          <m:e>
+            <m:r>
+              <m:rPr>
+                <m:sty m:val="b"/>
+              </m:rPr>
+              <w:rPr>
+                <w:rFonts w:ascii="Cambria Math" w:hAnsi="Cambria Math"/>
+              </w:rPr>
+              <m:t>H</m:t>
+            </m:r>
+          </m:e>
+          <m:sub>
+            <m:r>
+              <m:rPr>
+                <m:sty m:val="b"/>
+              </m:rPr>
+              <w:rPr>
+                <w:rFonts w:ascii="Cambria Math" w:hAnsi="Cambria Math"/>
+              </w:rPr>
+              <m:t>meas</m:t>
+            </m:r>
+          </m:sub>
+        </m:sSub>
+      </m:oMath>
+      <w:r>
+        <w:t xml:space="preserve"> , </w:t>
+      </w:r>
+      <m:oMath>
+        <m:sSub>
+          <m:sSubPr>
+            <m:ctrlPr>
+              <w:rPr>
+                <w:rFonts w:ascii="Cambria Math" w:hAnsi="Cambria Math"/>
+                <w:b/>
+              </w:rPr>
+            </m:ctrlPr>
+          </m:sSubPr>
+          <m:e>
+            <m:r>
+              <m:rPr>
+                <m:sty m:val="b"/>
+              </m:rPr>
+              <w:rPr>
+                <w:rFonts w:ascii="Cambria Math" w:hAnsi="Cambria Math"/>
+              </w:rPr>
+              <m:t>H</m:t>
+            </m:r>
+          </m:e>
+          <m:sub>
+            <m:r>
+              <m:rPr>
+                <m:sty m:val="b"/>
+              </m:rPr>
+              <w:rPr>
+                <w:rFonts w:ascii="Cambria Math" w:hAnsi="Cambria Math"/>
+              </w:rPr>
+              <m:t>track</m:t>
+            </m:r>
+          </m:sub>
+        </m:sSub>
+      </m:oMath>
+      <w:r>
+        <w:t xml:space="preserve"> is allowed to drift away from </w:t>
+      </w:r>
+      <m:oMath>
+        <m:sSub>
+          <m:sSubPr>
+            <m:ctrlPr>
+              <w:rPr>
+                <w:rFonts w:ascii="Cambria Math" w:hAnsi="Cambria Math"/>
+                <w:b/>
+              </w:rPr>
+            </m:ctrlPr>
+          </m:sSubPr>
+          <m:e>
+            <m:r>
+              <m:rPr>
+                <m:sty m:val="b"/>
+              </m:rPr>
+              <w:rPr>
+                <w:rFonts w:ascii="Cambria Math" w:hAnsi="Cambria Math"/>
+              </w:rPr>
+              <m:t>H</m:t>
+            </m:r>
+          </m:e>
+          <m:sub>
+            <m:r>
+              <m:rPr>
+                <m:sty m:val="b"/>
+              </m:rPr>
+              <w:rPr>
+                <w:rFonts w:ascii="Cambria Math" w:hAnsi="Cambria Math"/>
+              </w:rPr>
+              <m:t>cal</m:t>
+            </m:r>
+          </m:sub>
+        </m:sSub>
+      </m:oMath>
+      <w:r>
+        <w:rPr>
+          <w:b/>
+        </w:rPr>
+        <w:t xml:space="preserve"> </w:t>
+      </w:r>
+      <w:r>
+        <w:t>.  This is accomplished through a low-pass filter:</w:t>
+      </w:r>
+    </w:p>
+    <w:p>
+      <w:pPr>
+        <w:spacing w:line="480" w:lineRule="auto"/>
+        <w:ind w:firstLine="720"/>
+      </w:pPr>
+      <m:oMathPara>
+        <m:oMath>
+          <m:sSub>
+            <m:sSubPr>
+              <m:ctrlPr>
+                <w:rPr>
+                  <w:rFonts w:ascii="Cambria Math" w:hAnsi="Cambria Math"/>
+                  <w:b/>
+                </w:rPr>
+              </m:ctrlPr>
+            </m:sSubPr>
+            <m:e>
+              <m:r>
+                <m:rPr>
+                  <m:sty m:val="b"/>
+                </m:rPr>
+                <w:rPr>
+                  <w:rFonts w:ascii="Cambria Math" w:hAnsi="Cambria Math"/>
+                </w:rPr>
+                <m:t>H</m:t>
+              </m:r>
+            </m:e>
+            <m:sub>
+              <m:r>
+                <m:rPr>
+                  <m:sty m:val="b"/>
+                </m:rPr>
+                <w:rPr>
+                  <w:rFonts w:ascii="Cambria Math" w:hAnsi="Cambria Math"/>
+                </w:rPr>
+                <m:t>track</m:t>
+              </m:r>
+              <m:r>
+                <m:rPr>
+                  <m:sty m:val="b"/>
+                </m:rPr>
+                <w:rPr>
+                  <w:rFonts w:ascii="Cambria Math" w:hAnsi="Cambria Math"/>
+                </w:rPr>
+                <m:t>,new</m:t>
+              </m:r>
+            </m:sub>
+          </m:sSub>
+          <m:r>
+            <w:rPr>
+              <w:rFonts w:ascii="Cambria Math" w:hAnsi="Cambria Math"/>
+            </w:rPr>
+            <m:t xml:space="preserve">= </m:t>
+          </m:r>
+          <m:r>
+            <m:rPr>
+              <m:sty m:val="p"/>
+            </m:rPr>
+            <w:rPr>
+              <w:rFonts w:ascii="Cambria Math" w:hAnsi="Cambria Math"/>
+            </w:rPr>
+            <m:t>norm</m:t>
+          </m:r>
+          <m:r>
+            <m:rPr>
+              <m:sty m:val="p"/>
+            </m:rPr>
+            <w:rPr>
+              <w:rFonts w:ascii="Cambria Math" w:hAnsi="Cambria Math"/>
+            </w:rPr>
+            <m:t>alize</m:t>
+          </m:r>
+          <w:bookmarkStart w:id="24" w:name="_GoBack"/>
+          <w:bookmarkEnd w:id="24"/>
+          <m:d>
+            <m:dPr>
+              <m:begChr m:val="["/>
+              <m:endChr m:val="]"/>
+              <m:ctrlPr>
+                <w:rPr>
+                  <w:rFonts w:ascii="Cambria Math" w:hAnsi="Cambria Math"/>
+                  <w:b/>
+                </w:rPr>
+              </m:ctrlPr>
+            </m:dPr>
+            <m:e>
+              <m:r>
+                <w:rPr>
+                  <w:rFonts w:ascii="Cambria Math" w:hAnsi="Cambria Math"/>
+                </w:rPr>
+                <m:t xml:space="preserve"> </m:t>
+              </m:r>
+              <m:sSub>
+                <m:sSubPr>
+                  <m:ctrlPr>
+                    <w:rPr>
+                      <w:rFonts w:ascii="Cambria Math" w:hAnsi="Cambria Math"/>
+                      <w:b/>
+                    </w:rPr>
+                  </m:ctrlPr>
+                </m:sSubPr>
+                <m:e>
+                  <m:r>
+                    <m:rPr>
+                      <m:sty m:val="p"/>
+                    </m:rPr>
+                    <w:rPr>
+                      <w:rFonts w:ascii="Cambria Math" w:hAnsi="Cambria Math"/>
+                    </w:rPr>
+                    <m:t>α</m:t>
+                  </m:r>
+                  <m:r>
+                    <m:rPr>
+                      <m:sty m:val="b"/>
+                    </m:rPr>
+                    <w:rPr>
+                      <w:rFonts w:ascii="Cambria Math" w:hAnsi="Cambria Math"/>
+                    </w:rPr>
+                    <m:t>H</m:t>
+                  </m:r>
+                </m:e>
+                <m:sub>
+                  <m:r>
+                    <m:rPr>
+                      <m:sty m:val="b"/>
+                    </m:rPr>
+                    <w:rPr>
+                      <w:rFonts w:ascii="Cambria Math" w:hAnsi="Cambria Math"/>
+                    </w:rPr>
+                    <m:t>track</m:t>
+                  </m:r>
+                  <m:r>
+                    <m:rPr>
+                      <m:sty m:val="b"/>
+                    </m:rPr>
+                    <w:rPr>
+                      <w:rFonts w:ascii="Cambria Math" w:hAnsi="Cambria Math"/>
+                    </w:rPr>
+                    <m:t>,  old</m:t>
+                  </m:r>
+                </m:sub>
+              </m:sSub>
+              <m:r>
+                <w:rPr>
+                  <w:rFonts w:ascii="Cambria Math" w:hAnsi="Cambria Math"/>
+                </w:rPr>
+                <m:t>+</m:t>
+              </m:r>
+              <m:d>
+                <m:dPr>
+                  <m:ctrlPr>
+                    <w:rPr>
+                      <w:rFonts w:ascii="Cambria Math" w:hAnsi="Cambria Math"/>
+                      <w:i/>
+                    </w:rPr>
+                  </m:ctrlPr>
+                </m:dPr>
+                <m:e>
+                  <m:r>
+                    <w:rPr>
+                      <w:rFonts w:ascii="Cambria Math" w:hAnsi="Cambria Math"/>
+                    </w:rPr>
+                    <m:t>1-α</m:t>
+                  </m:r>
+                </m:e>
+              </m:d>
+              <m:sSub>
+                <m:sSubPr>
+                  <m:ctrlPr>
+                    <w:rPr>
+                      <w:rFonts w:ascii="Cambria Math" w:hAnsi="Cambria Math"/>
+                      <w:b/>
+                    </w:rPr>
+                  </m:ctrlPr>
+                </m:sSubPr>
+                <m:e>
+                  <m:r>
+                    <m:rPr>
+                      <m:sty m:val="b"/>
+                    </m:rPr>
+                    <w:rPr>
+                      <w:rFonts w:ascii="Cambria Math" w:hAnsi="Cambria Math"/>
+                    </w:rPr>
+                    <m:t>H</m:t>
+                  </m:r>
+                </m:e>
+                <m:sub>
+                  <m:r>
+                    <m:rPr>
+                      <m:sty m:val="b"/>
+                    </m:rPr>
+                    <w:rPr>
+                      <w:rFonts w:ascii="Cambria Math" w:hAnsi="Cambria Math"/>
+                    </w:rPr>
+                    <m:t>meas</m:t>
+                  </m:r>
+                  <m:r>
+                    <m:rPr>
+                      <m:sty m:val="b"/>
+                    </m:rPr>
+                    <w:rPr>
+                      <w:rFonts w:ascii="Cambria Math" w:hAnsi="Cambria Math"/>
+                    </w:rPr>
+                    <m:t xml:space="preserve"> </m:t>
+                  </m:r>
+                </m:sub>
+              </m:sSub>
+            </m:e>
+          </m:d>
+        </m:oMath>
+      </m:oMathPara>
     </w:p>
     <w:p>
       <w:pPr>
@@ -5887,27 +7045,14 @@
       <w:r>
         <w:t xml:space="preserve">Figure </w:t>
       </w:r>
-      <w:r>
-        <w:fldChar w:fldCharType="begin"/>
-      </w:r>
-      <w:r>
-        <w:instrText xml:space="preserve"> SEQ Figure \* ARABIC </w:instrText>
-      </w:r>
-      <w:r>
-        <w:fldChar w:fldCharType="separate"/>
-      </w:r>
-      <w:r>
-        <w:rPr>
-          <w:noProof/>
-        </w:rPr>
-        <w:t>10</w:t>
-      </w:r>
-      <w:r>
-        <w:rPr>
-          <w:noProof/>
-        </w:rPr>
-        <w:fldChar w:fldCharType="end"/>
-      </w:r>
+      <w:fldSimple w:instr=" SEQ Figure \* ARABIC ">
+        <w:r>
+          <w:rPr>
+            <w:noProof/>
+          </w:rPr>
+          <w:t>10</w:t>
+        </w:r>
+      </w:fldSimple>
       <w:bookmarkEnd w:id="27"/>
       <w:r>
         <w:t>: Harlie's motion primitives</w:t>
@@ -6055,27 +7200,14 @@
                             <w:r>
                               <w:t xml:space="preserve">Table </w:t>
                             </w:r>
-                            <w:r>
-                              <w:fldChar w:fldCharType="begin"/>
-                            </w:r>
-                            <w:r>
-                              <w:instrText xml:space="preserve"> SEQ Table \* ARABIC </w:instrText>
-                            </w:r>
-                            <w:r>
-                              <w:fldChar w:fldCharType="separate"/>
-                            </w:r>
-                            <w:r>
-                              <w:rPr>
-                                <w:noProof/>
-                              </w:rPr>
-                              <w:t>1</w:t>
-                            </w:r>
-                            <w:r>
-                              <w:rPr>
-                                <w:noProof/>
-                              </w:rPr>
-                              <w:fldChar w:fldCharType="end"/>
-                            </w:r>
+                            <w:fldSimple w:instr=" SEQ Table \* ARABIC ">
+                              <w:r>
+                                <w:rPr>
+                                  <w:noProof/>
+                                </w:rPr>
+                                <w:t>1</w:t>
+                              </w:r>
+                            </w:fldSimple>
                             <w:r>
                               <w:t>: Conditions for Replanning</w:t>
                             </w:r>
@@ -6676,7 +7808,7 @@
           <w:rPr>
             <w:noProof/>
           </w:rPr>
-          <w:t>2</w:t>
+          <w:t>21</w:t>
         </w:r>
         <w:r>
           <w:rPr>
@@ -8262,6 +9394,16 @@
       <w:szCs w:val="32"/>
     </w:rPr>
   </w:style>
+  <w:style w:type="character" w:styleId="PlaceholderText">
+    <w:name w:val="Placeholder Text"/>
+    <w:basedOn w:val="DefaultParagraphFont"/>
+    <w:uiPriority w:val="99"/>
+    <w:semiHidden/>
+    <w:rsid w:val="00B618B1"/>
+    <w:rPr>
+      <w:color w:val="808080"/>
+    </w:rPr>
+  </w:style>
 </w:styles>
 </file>
 
@@ -9287,7 +10429,557 @@
       <w:szCs w:val="32"/>
     </w:rPr>
   </w:style>
+  <w:style w:type="character" w:styleId="PlaceholderText">
+    <w:name w:val="Placeholder Text"/>
+    <w:basedOn w:val="DefaultParagraphFont"/>
+    <w:uiPriority w:val="99"/>
+    <w:semiHidden/>
+    <w:rsid w:val="00B618B1"/>
+    <w:rPr>
+      <w:color w:val="808080"/>
+    </w:rPr>
+  </w:style>
 </w:styles>
+</file>
+
+<file path=word/glossary/document.xml><?xml version="1.0" encoding="utf-8"?>
+<w:glossaryDocument xmlns:wpc="http://schemas.microsoft.com/office/word/2010/wordprocessingCanvas" xmlns:mc="http://schemas.openxmlformats.org/markup-compatibility/2006" xmlns:o="urn:schemas-microsoft-com:office:office" xmlns:r="http://schemas.openxmlformats.org/officeDocument/2006/relationships" xmlns:m="http://schemas.openxmlformats.org/officeDocument/2006/math" xmlns:v="urn:schemas-microsoft-com:vml" xmlns:wp14="http://schemas.microsoft.com/office/word/2010/wordprocessingDrawing" xmlns:wp="http://schemas.openxmlformats.org/drawingml/2006/wordprocessingDrawing" xmlns:w10="urn:schemas-microsoft-com:office:word" xmlns:w="http://schemas.openxmlformats.org/wordprocessingml/2006/main" xmlns:w14="http://schemas.microsoft.com/office/word/2010/wordml" xmlns:wpg="http://schemas.microsoft.com/office/word/2010/wordprocessingGroup" xmlns:wpi="http://schemas.microsoft.com/office/word/2010/wordprocessingInk" xmlns:wne="http://schemas.microsoft.com/office/word/2006/wordml" xmlns:wps="http://schemas.microsoft.com/office/word/2010/wordprocessingShape" mc:Ignorable="w14 wp14"/>
+</file>
+
+<file path=word/glossary/fontTable.xml><?xml version="1.0" encoding="utf-8"?>
+<w:fonts xmlns:mc="http://schemas.openxmlformats.org/markup-compatibility/2006" xmlns:r="http://schemas.openxmlformats.org/officeDocument/2006/relationships" xmlns:w="http://schemas.openxmlformats.org/wordprocessingml/2006/main" xmlns:w14="http://schemas.microsoft.com/office/word/2010/wordml" mc:Ignorable="w14">
+  <w:font w:name="Times New Roman">
+    <w:panose1 w:val="02020603050405020304"/>
+    <w:charset w:val="00"/>
+    <w:family w:val="roman"/>
+    <w:pitch w:val="variable"/>
+    <w:sig w:usb0="E0002AFF" w:usb1="C0007841" w:usb2="00000009" w:usb3="00000000" w:csb0="000001FF" w:csb1="00000000"/>
+  </w:font>
+  <w:font w:name="Symbol">
+    <w:panose1 w:val="05050102010706020507"/>
+    <w:charset w:val="02"/>
+    <w:family w:val="roman"/>
+    <w:pitch w:val="variable"/>
+    <w:sig w:usb0="00000000" w:usb1="10000000" w:usb2="00000000" w:usb3="00000000" w:csb0="80000000" w:csb1="00000000"/>
+  </w:font>
+  <w:font w:name="Courier New">
+    <w:panose1 w:val="02070309020205020404"/>
+    <w:charset w:val="00"/>
+    <w:family w:val="modern"/>
+    <w:pitch w:val="fixed"/>
+    <w:sig w:usb0="E0002AFF" w:usb1="C0007843" w:usb2="00000009" w:usb3="00000000" w:csb0="000001FF" w:csb1="00000000"/>
+  </w:font>
+  <w:font w:name="Wingdings">
+    <w:panose1 w:val="05000000000000000000"/>
+    <w:charset w:val="02"/>
+    <w:family w:val="auto"/>
+    <w:pitch w:val="variable"/>
+    <w:sig w:usb0="00000000" w:usb1="10000000" w:usb2="00000000" w:usb3="00000000" w:csb0="80000000" w:csb1="00000000"/>
+  </w:font>
+  <w:font w:name="Calibri">
+    <w:panose1 w:val="020F0502020204030204"/>
+    <w:charset w:val="00"/>
+    <w:family w:val="swiss"/>
+    <w:pitch w:val="variable"/>
+    <w:sig w:usb0="E10002FF" w:usb1="4000ACFF" w:usb2="00000009" w:usb3="00000000" w:csb0="0000019F" w:csb1="00000000"/>
+  </w:font>
+  <w:font w:name="Georgia">
+    <w:altName w:val="Georgia"/>
+    <w:panose1 w:val="02040502050405020303"/>
+    <w:charset w:val="00"/>
+    <w:family w:val="roman"/>
+    <w:pitch w:val="variable"/>
+    <w:sig w:usb0="00000287" w:usb1="00000000" w:usb2="00000000" w:usb3="00000000" w:csb0="0000009F" w:csb1="00000000"/>
+  </w:font>
+  <w:font w:name="Cambria">
+    <w:panose1 w:val="02040503050406030204"/>
+    <w:charset w:val="00"/>
+    <w:family w:val="roman"/>
+    <w:pitch w:val="variable"/>
+    <w:sig w:usb0="E00002FF" w:usb1="400004FF" w:usb2="00000000" w:usb3="00000000" w:csb0="0000019F" w:csb1="00000000"/>
+  </w:font>
+  <w:font w:name="Tahoma">
+    <w:panose1 w:val="020B0604030504040204"/>
+    <w:charset w:val="00"/>
+    <w:family w:val="swiss"/>
+    <w:notTrueType/>
+    <w:pitch w:val="variable"/>
+    <w:sig w:usb0="00000003" w:usb1="00000000" w:usb2="00000000" w:usb3="00000000" w:csb0="00000001" w:csb1="00000000"/>
+  </w:font>
+  <w:font w:name="WenQuanYi Micro Hei">
+    <w:altName w:val="Times New Roman"/>
+    <w:panose1 w:val="00000000000000000000"/>
+    <w:charset w:val="00"/>
+    <w:family w:val="roman"/>
+    <w:notTrueType/>
+    <w:pitch w:val="default"/>
+  </w:font>
+  <w:font w:name="Liberation Sans">
+    <w:panose1 w:val="00000000000000000000"/>
+    <w:charset w:val="00"/>
+    <w:family w:val="roman"/>
+    <w:notTrueType/>
+    <w:pitch w:val="default"/>
+  </w:font>
+  <w:font w:name="Lohit Hindi">
+    <w:panose1 w:val="00000000000000000000"/>
+    <w:charset w:val="00"/>
+    <w:family w:val="roman"/>
+    <w:notTrueType/>
+    <w:pitch w:val="default"/>
+  </w:font>
+  <w:font w:name="Cambria Math">
+    <w:panose1 w:val="02040503050406030204"/>
+    <w:charset w:val="00"/>
+    <w:family w:val="roman"/>
+    <w:pitch w:val="variable"/>
+    <w:sig w:usb0="E00002FF" w:usb1="420024FF" w:usb2="00000000" w:usb3="00000000" w:csb0="0000019F" w:csb1="00000000"/>
+  </w:font>
+</w:fonts>
+</file>
+
+<file path=word/glossary/settings.xml><?xml version="1.0" encoding="utf-8"?>
+<w:settings xmlns:mc="http://schemas.openxmlformats.org/markup-compatibility/2006" xmlns:o="urn:schemas-microsoft-com:office:office" xmlns:r="http://schemas.openxmlformats.org/officeDocument/2006/relationships" xmlns:m="http://schemas.openxmlformats.org/officeDocument/2006/math" xmlns:v="urn:schemas-microsoft-com:vml" xmlns:w10="urn:schemas-microsoft-com:office:word" xmlns:w="http://schemas.openxmlformats.org/wordprocessingml/2006/main" xmlns:w14="http://schemas.microsoft.com/office/word/2010/wordml" xmlns:sl="http://schemas.openxmlformats.org/schemaLibrary/2006/main" mc:Ignorable="w14">
+  <w:view w:val="normal"/>
+  <w:defaultTabStop w:val="720"/>
+  <w:characterSpacingControl w:val="doNotCompress"/>
+  <w:compat>
+    <w:useFELayout/>
+    <w:compatSetting w:name="compatibilityMode" w:uri="http://schemas.microsoft.com/office/word" w:val="14"/>
+    <w:compatSetting w:name="overrideTableStyleFontSizeAndJustification" w:uri="http://schemas.microsoft.com/office/word" w:val="1"/>
+    <w:compatSetting w:name="enableOpenTypeFeatures" w:uri="http://schemas.microsoft.com/office/word" w:val="1"/>
+    <w:compatSetting w:name="doNotFlipMirrorIndents" w:uri="http://schemas.microsoft.com/office/word" w:val="1"/>
+  </w:compat>
+  <w:rsids>
+    <w:rsidRoot w:val="00350187"/>
+    <w:rsid w:val="00350187"/>
+    <w:rsid w:val="008D67C5"/>
+  </w:rsids>
+  <m:mathPr>
+    <m:mathFont m:val="Cambria Math"/>
+    <m:brkBin m:val="before"/>
+    <m:brkBinSub m:val="--"/>
+    <m:smallFrac m:val="0"/>
+    <m:dispDef/>
+    <m:lMargin m:val="0"/>
+    <m:rMargin m:val="0"/>
+    <m:defJc m:val="centerGroup"/>
+    <m:wrapIndent m:val="1440"/>
+    <m:intLim m:val="subSup"/>
+    <m:naryLim m:val="undOvr"/>
+  </m:mathPr>
+  <w:themeFontLang w:val="en-US"/>
+  <w:clrSchemeMapping w:bg1="light1" w:t1="dark1" w:bg2="light2" w:t2="dark2" w:accent1="accent1" w:accent2="accent2" w:accent3="accent3" w:accent4="accent4" w:accent5="accent5" w:accent6="accent6" w:hyperlink="hyperlink" w:followedHyperlink="followedHyperlink"/>
+  <w:decimalSymbol w:val="."/>
+  <w:listSeparator w:val=","/>
+</w:settings>
+</file>
+
+<file path=word/glossary/styles.xml><?xml version="1.0" encoding="utf-8"?>
+<w:styles xmlns:mc="http://schemas.openxmlformats.org/markup-compatibility/2006" xmlns:r="http://schemas.openxmlformats.org/officeDocument/2006/relationships" xmlns:w="http://schemas.openxmlformats.org/wordprocessingml/2006/main" xmlns:w14="http://schemas.microsoft.com/office/word/2010/wordml" mc:Ignorable="w14">
+  <w:docDefaults>
+    <w:rPrDefault>
+      <w:rPr>
+        <w:rFonts w:asciiTheme="minorHAnsi" w:eastAsiaTheme="minorEastAsia" w:hAnsiTheme="minorHAnsi" w:cstheme="minorBidi"/>
+        <w:sz w:val="22"/>
+        <w:szCs w:val="22"/>
+        <w:lang w:val="en-US" w:eastAsia="en-US" w:bidi="ar-SA"/>
+      </w:rPr>
+    </w:rPrDefault>
+    <w:pPrDefault>
+      <w:pPr>
+        <w:spacing w:after="200" w:line="276" w:lineRule="auto"/>
+      </w:pPr>
+    </w:pPrDefault>
+  </w:docDefaults>
+  <w:latentStyles w:defLockedState="0" w:defUIPriority="99" w:defSemiHidden="1" w:defUnhideWhenUsed="1" w:defQFormat="0" w:count="267">
+    <w:lsdException w:name="Normal" w:semiHidden="0" w:uiPriority="0" w:unhideWhenUsed="0" w:qFormat="1"/>
+    <w:lsdException w:name="heading 1" w:semiHidden="0" w:uiPriority="9" w:unhideWhenUsed="0" w:qFormat="1"/>
+    <w:lsdException w:name="heading 2" w:uiPriority="9" w:qFormat="1"/>
+    <w:lsdException w:name="heading 3" w:uiPriority="9" w:qFormat="1"/>
+    <w:lsdException w:name="heading 4" w:uiPriority="9" w:qFormat="1"/>
+    <w:lsdException w:name="heading 5" w:uiPriority="9" w:qFormat="1"/>
+    <w:lsdException w:name="heading 6" w:uiPriority="9" w:qFormat="1"/>
+    <w:lsdException w:name="heading 7" w:uiPriority="9" w:qFormat="1"/>
+    <w:lsdException w:name="heading 8" w:uiPriority="9" w:qFormat="1"/>
+    <w:lsdException w:name="heading 9" w:uiPriority="9" w:qFormat="1"/>
+    <w:lsdException w:name="toc 1" w:uiPriority="39"/>
+    <w:lsdException w:name="toc 2" w:uiPriority="39"/>
+    <w:lsdException w:name="toc 3" w:uiPriority="39"/>
+    <w:lsdException w:name="toc 4" w:uiPriority="39"/>
+    <w:lsdException w:name="toc 5" w:uiPriority="39"/>
+    <w:lsdException w:name="toc 6" w:uiPriority="39"/>
+    <w:lsdException w:name="toc 7" w:uiPriority="39"/>
+    <w:lsdException w:name="toc 8" w:uiPriority="39"/>
+    <w:lsdException w:name="toc 9" w:uiPriority="39"/>
+    <w:lsdException w:name="caption" w:uiPriority="35" w:qFormat="1"/>
+    <w:lsdException w:name="Title" w:semiHidden="0" w:uiPriority="10" w:unhideWhenUsed="0" w:qFormat="1"/>
+    <w:lsdException w:name="Default Paragraph Font" w:uiPriority="1"/>
+    <w:lsdException w:name="Subtitle" w:semiHidden="0" w:uiPriority="11" w:unhideWhenUsed="0" w:qFormat="1"/>
+    <w:lsdException w:name="Strong" w:semiHidden="0" w:uiPriority="22" w:unhideWhenUsed="0" w:qFormat="1"/>
+    <w:lsdException w:name="Emphasis" w:semiHidden="0" w:uiPriority="20" w:unhideWhenUsed="0" w:qFormat="1"/>
+    <w:lsdException w:name="Table Grid" w:semiHidden="0" w:uiPriority="59" w:unhideWhenUsed="0"/>
+    <w:lsdException w:name="Placeholder Text" w:unhideWhenUsed="0"/>
+    <w:lsdException w:name="No Spacing" w:semiHidden="0" w:uiPriority="1" w:unhideWhenUsed="0" w:qFormat="1"/>
+    <w:lsdException w:name="Light Shading" w:semiHidden="0" w:uiPriority="60" w:unhideWhenUsed="0"/>
+    <w:lsdException w:name="Light List" w:semiHidden="0" w:uiPriority="61" w:unhideWhenUsed="0"/>
+    <w:lsdException w:name="Light Grid" w:semiHidden="0" w:uiPriority="62" w:unhideWhenUsed="0"/>
+    <w:lsdException w:name="Medium Shading 1" w:semiHidden="0" w:uiPriority="63" w:unhideWhenUsed="0"/>
+    <w:lsdException w:name="Medium Shading 2" w:semiHidden="0" w:uiPriority="64" w:unhideWhenUsed="0"/>
+    <w:lsdException w:name="Medium List 1" w:semiHidden="0" w:uiPriority="65" w:unhideWhenUsed="0"/>
+    <w:lsdException w:name="Medium List 2" w:semiHidden="0" w:uiPriority="66" w:unhideWhenUsed="0"/>
+    <w:lsdException w:name="Medium Grid 1" w:semiHidden="0" w:uiPriority="67" w:unhideWhenUsed="0"/>
+    <w:lsdException w:name="Medium Grid 2" w:semiHidden="0" w:uiPriority="68" w:unhideWhenUsed="0"/>
+    <w:lsdException w:name="Medium Grid 3" w:semiHidden="0" w:uiPriority="69" w:unhideWhenUsed="0"/>
+    <w:lsdException w:name="Dark List" w:semiHidden="0" w:uiPriority="70" w:unhideWhenUsed="0"/>
+    <w:lsdException w:name="Colorful Shading" w:semiHidden="0" w:uiPriority="71" w:unhideWhenUsed="0"/>
+    <w:lsdException w:name="Colorful List" w:semiHidden="0" w:uiPriority="72" w:unhideWhenUsed="0"/>
+    <w:lsdException w:name="Colorful Grid" w:semiHidden="0" w:uiPriority="73" w:unhideWhenUsed="0"/>
+    <w:lsdException w:name="Light Shading Accent 1" w:semiHidden="0" w:uiPriority="60" w:unhideWhenUsed="0"/>
+    <w:lsdException w:name="Light List Accent 1" w:semiHidden="0" w:uiPriority="61" w:unhideWhenUsed="0"/>
+    <w:lsdException w:name="Light Grid Accent 1" w:semiHidden="0" w:uiPriority="62" w:unhideWhenUsed="0"/>
+    <w:lsdException w:name="Medium Shading 1 Accent 1" w:semiHidden="0" w:uiPriority="63" w:unhideWhenUsed="0"/>
+    <w:lsdException w:name="Medium Shading 2 Accent 1" w:semiHidden="0" w:uiPriority="64" w:unhideWhenUsed="0"/>
+    <w:lsdException w:name="Medium List 1 Accent 1" w:semiHidden="0" w:uiPriority="65" w:unhideWhenUsed="0"/>
+    <w:lsdException w:name="Revision" w:unhideWhenUsed="0"/>
+    <w:lsdException w:name="List Paragraph" w:semiHidden="0" w:uiPriority="34" w:unhideWhenUsed="0" w:qFormat="1"/>
+    <w:lsdException w:name="Quote" w:semiHidden="0" w:uiPriority="29" w:unhideWhenUsed="0" w:qFormat="1"/>
+    <w:lsdException w:name="Intense Quote" w:semiHidden="0" w:uiPriority="30" w:unhideWhenUsed="0" w:qFormat="1"/>
+    <w:lsdException w:name="Medium List 2 Accent 1" w:semiHidden="0" w:uiPriority="66" w:unhideWhenUsed="0"/>
+    <w:lsdException w:name="Medium Grid 1 Accent 1" w:semiHidden="0" w:uiPriority="67" w:unhideWhenUsed="0"/>
+    <w:lsdException w:name="Medium Grid 2 Accent 1" w:semiHidden="0" w:uiPriority="68" w:unhideWhenUsed="0"/>
+    <w:lsdException w:name="Medium Grid 3 Accent 1" w:semiHidden="0" w:uiPriority="69" w:unhideWhenUsed="0"/>
+    <w:lsdException w:name="Dark List Accent 1" w:semiHidden="0" w:uiPriority="70" w:unhideWhenUsed="0"/>
+    <w:lsdException w:name="Colorful Shading Accent 1" w:semiHidden="0" w:uiPriority="71" w:unhideWhenUsed="0"/>
+    <w:lsdException w:name="Colorful List Accent 1" w:semiHidden="0" w:uiPriority="72" w:unhideWhenUsed="0"/>
+    <w:lsdException w:name="Colorful Grid Accent 1" w:semiHidden="0" w:uiPriority="73" w:unhideWhenUsed="0"/>
+    <w:lsdException w:name="Light Shading Accent 2" w:semiHidden="0" w:uiPriority="60" w:unhideWhenUsed="0"/>
+    <w:lsdException w:name="Light List Accent 2" w:semiHidden="0" w:uiPriority="61" w:unhideWhenUsed="0"/>
+    <w:lsdException w:name="Light Grid Accent 2" w:semiHidden="0" w:uiPriority="62" w:unhideWhenUsed="0"/>
+    <w:lsdException w:name="Medium Shading 1 Accent 2" w:semiHidden="0" w:uiPriority="63" w:unhideWhenUsed="0"/>
+    <w:lsdException w:name="Medium Shading 2 Accent 2" w:semiHidden="0" w:uiPriority="64" w:unhideWhenUsed="0"/>
+    <w:lsdException w:name="Medium List 1 Accent 2" w:semiHidden="0" w:uiPriority="65" w:unhideWhenUsed="0"/>
+    <w:lsdException w:name="Medium List 2 Accent 2" w:semiHidden="0" w:uiPriority="66" w:unhideWhenUsed="0"/>
+    <w:lsdException w:name="Medium Grid 1 Accent 2" w:semiHidden="0" w:uiPriority="67" w:unhideWhenUsed="0"/>
+    <w:lsdException w:name="Medium Grid 2 Accent 2" w:semiHidden="0" w:uiPriority="68" w:unhideWhenUsed="0"/>
+    <w:lsdException w:name="Medium Grid 3 Accent 2" w:semiHidden="0" w:uiPriority="69" w:unhideWhenUsed="0"/>
+    <w:lsdException w:name="Dark List Accent 2" w:semiHidden="0" w:uiPriority="70" w:unhideWhenUsed="0"/>
+    <w:lsdException w:name="Colorful Shading Accent 2" w:semiHidden="0" w:uiPriority="71" w:unhideWhenUsed="0"/>
+    <w:lsdException w:name="Colorful List Accent 2" w:semiHidden="0" w:uiPriority="72" w:unhideWhenUsed="0"/>
+    <w:lsdException w:name="Colorful Grid Accent 2" w:semiHidden="0" w:uiPriority="73" w:unhideWhenUsed="0"/>
+    <w:lsdException w:name="Light Shading Accent 3" w:semiHidden="0" w:uiPriority="60" w:unhideWhenUsed="0"/>
+    <w:lsdException w:name="Light List Accent 3" w:semiHidden="0" w:uiPriority="61" w:unhideWhenUsed="0"/>
+    <w:lsdException w:name="Light Grid Accent 3" w:semiHidden="0" w:uiPriority="62" w:unhideWhenUsed="0"/>
+    <w:lsdException w:name="Medium Shading 1 Accent 3" w:semiHidden="0" w:uiPriority="63" w:unhideWhenUsed="0"/>
+    <w:lsdException w:name="Medium Shading 2 Accent 3" w:semiHidden="0" w:uiPriority="64" w:unhideWhenUsed="0"/>
+    <w:lsdException w:name="Medium List 1 Accent 3" w:semiHidden="0" w:uiPriority="65" w:unhideWhenUsed="0"/>
+    <w:lsdException w:name="Medium List 2 Accent 3" w:semiHidden="0" w:uiPriority="66" w:unhideWhenUsed="0"/>
+    <w:lsdException w:name="Medium Grid 1 Accent 3" w:semiHidden="0" w:uiPriority="67" w:unhideWhenUsed="0"/>
+    <w:lsdException w:name="Medium Grid 2 Accent 3" w:semiHidden="0" w:uiPriority="68" w:unhideWhenUsed="0"/>
+    <w:lsdException w:name="Medium Grid 3 Accent 3" w:semiHidden="0" w:uiPriority="69" w:unhideWhenUsed="0"/>
+    <w:lsdException w:name="Dark List Accent 3" w:semiHidden="0" w:uiPriority="70" w:unhideWhenUsed="0"/>
+    <w:lsdException w:name="Colorful Shading Accent 3" w:semiHidden="0" w:uiPriority="71" w:unhideWhenUsed="0"/>
+    <w:lsdException w:name="Colorful List Accent 3" w:semiHidden="0" w:uiPriority="72" w:unhideWhenUsed="0"/>
+    <w:lsdException w:name="Colorful Grid Accent 3" w:semiHidden="0" w:uiPriority="73" w:unhideWhenUsed="0"/>
+    <w:lsdException w:name="Light Shading Accent 4" w:semiHidden="0" w:uiPriority="60" w:unhideWhenUsed="0"/>
+    <w:lsdException w:name="Light List Accent 4" w:semiHidden="0" w:uiPriority="61" w:unhideWhenUsed="0"/>
+    <w:lsdException w:name="Light Grid Accent 4" w:semiHidden="0" w:uiPriority="62" w:unhideWhenUsed="0"/>
+    <w:lsdException w:name="Medium Shading 1 Accent 4" w:semiHidden="0" w:uiPriority="63" w:unhideWhenUsed="0"/>
+    <w:lsdException w:name="Medium Shading 2 Accent 4" w:semiHidden="0" w:uiPriority="64" w:unhideWhenUsed="0"/>
+    <w:lsdException w:name="Medium List 1 Accent 4" w:semiHidden="0" w:uiPriority="65" w:unhideWhenUsed="0"/>
+    <w:lsdException w:name="Medium List 2 Accent 4" w:semiHidden="0" w:uiPriority="66" w:unhideWhenUsed="0"/>
+    <w:lsdException w:name="Medium Grid 1 Accent 4" w:semiHidden="0" w:uiPriority="67" w:unhideWhenUsed="0"/>
+    <w:lsdException w:name="Medium Grid 2 Accent 4" w:semiHidden="0" w:uiPriority="68" w:unhideWhenUsed="0"/>
+    <w:lsdException w:name="Medium Grid 3 Accent 4" w:semiHidden="0" w:uiPriority="69" w:unhideWhenUsed="0"/>
+    <w:lsdException w:name="Dark List Accent 4" w:semiHidden="0" w:uiPriority="70" w:unhideWhenUsed="0"/>
+    <w:lsdException w:name="Colorful Shading Accent 4" w:semiHidden="0" w:uiPriority="71" w:unhideWhenUsed="0"/>
+    <w:lsdException w:name="Colorful List Accent 4" w:semiHidden="0" w:uiPriority="72" w:unhideWhenUsed="0"/>
+    <w:lsdException w:name="Colorful Grid Accent 4" w:semiHidden="0" w:uiPriority="73" w:unhideWhenUsed="0"/>
+    <w:lsdException w:name="Light Shading Accent 5" w:semiHidden="0" w:uiPriority="60" w:unhideWhenUsed="0"/>
+    <w:lsdException w:name="Light List Accent 5" w:semiHidden="0" w:uiPriority="61" w:unhideWhenUsed="0"/>
+    <w:lsdException w:name="Light Grid Accent 5" w:semiHidden="0" w:uiPriority="62" w:unhideWhenUsed="0"/>
+    <w:lsdException w:name="Medium Shading 1 Accent 5" w:semiHidden="0" w:uiPriority="63" w:unhideWhenUsed="0"/>
+    <w:lsdException w:name="Medium Shading 2 Accent 5" w:semiHidden="0" w:uiPriority="64" w:unhideWhenUsed="0"/>
+    <w:lsdException w:name="Medium List 1 Accent 5" w:semiHidden="0" w:uiPriority="65" w:unhideWhenUsed="0"/>
+    <w:lsdException w:name="Medium List 2 Accent 5" w:semiHidden="0" w:uiPriority="66" w:unhideWhenUsed="0"/>
+    <w:lsdException w:name="Medium Grid 1 Accent 5" w:semiHidden="0" w:uiPriority="67" w:unhideWhenUsed="0"/>
+    <w:lsdException w:name="Medium Grid 2 Accent 5" w:semiHidden="0" w:uiPriority="68" w:unhideWhenUsed="0"/>
+    <w:lsdException w:name="Medium Grid 3 Accent 5" w:semiHidden="0" w:uiPriority="69" w:unhideWhenUsed="0"/>
+    <w:lsdException w:name="Dark List Accent 5" w:semiHidden="0" w:uiPriority="70" w:unhideWhenUsed="0"/>
+    <w:lsdException w:name="Colorful Shading Accent 5" w:semiHidden="0" w:uiPriority="71" w:unhideWhenUsed="0"/>
+    <w:lsdException w:name="Colorful List Accent 5" w:semiHidden="0" w:uiPriority="72" w:unhideWhenUsed="0"/>
+    <w:lsdException w:name="Colorful Grid Accent 5" w:semiHidden="0" w:uiPriority="73" w:unhideWhenUsed="0"/>
+    <w:lsdException w:name="Light Shading Accent 6" w:semiHidden="0" w:uiPriority="60" w:unhideWhenUsed="0"/>
+    <w:lsdException w:name="Light List Accent 6" w:semiHidden="0" w:uiPriority="61" w:unhideWhenUsed="0"/>
+    <w:lsdException w:name="Light Grid Accent 6" w:semiHidden="0" w:uiPriority="62" w:unhideWhenUsed="0"/>
+    <w:lsdException w:name="Medium Shading 1 Accent 6" w:semiHidden="0" w:uiPriority="63" w:unhideWhenUsed="0"/>
+    <w:lsdException w:name="Medium Shading 2 Accent 6" w:semiHidden="0" w:uiPriority="64" w:unhideWhenUsed="0"/>
+    <w:lsdException w:name="Medium List 1 Accent 6" w:semiHidden="0" w:uiPriority="65" w:unhideWhenUsed="0"/>
+    <w:lsdException w:name="Medium List 2 Accent 6" w:semiHidden="0" w:uiPriority="66" w:unhideWhenUsed="0"/>
+    <w:lsdException w:name="Medium Grid 1 Accent 6" w:semiHidden="0" w:uiPriority="67" w:unhideWhenUsed="0"/>
+    <w:lsdException w:name="Medium Grid 2 Accent 6" w:semiHidden="0" w:uiPriority="68" w:unhideWhenUsed="0"/>
+    <w:lsdException w:name="Medium Grid 3 Accent 6" w:semiHidden="0" w:uiPriority="69" w:unhideWhenUsed="0"/>
+    <w:lsdException w:name="Dark List Accent 6" w:semiHidden="0" w:uiPriority="70" w:unhideWhenUsed="0"/>
+    <w:lsdException w:name="Colorful Shading Accent 6" w:semiHidden="0" w:uiPriority="71" w:unhideWhenUsed="0"/>
+    <w:lsdException w:name="Colorful List Accent 6" w:semiHidden="0" w:uiPriority="72" w:unhideWhenUsed="0"/>
+    <w:lsdException w:name="Colorful Grid Accent 6" w:semiHidden="0" w:uiPriority="73" w:unhideWhenUsed="0"/>
+    <w:lsdException w:name="Subtle Emphasis" w:semiHidden="0" w:uiPriority="19" w:unhideWhenUsed="0" w:qFormat="1"/>
+    <w:lsdException w:name="Intense Emphasis" w:semiHidden="0" w:uiPriority="21" w:unhideWhenUsed="0" w:qFormat="1"/>
+    <w:lsdException w:name="Subtle Reference" w:semiHidden="0" w:uiPriority="31" w:unhideWhenUsed="0" w:qFormat="1"/>
+    <w:lsdException w:name="Intense Reference" w:semiHidden="0" w:uiPriority="32" w:unhideWhenUsed="0" w:qFormat="1"/>
+    <w:lsdException w:name="Book Title" w:semiHidden="0" w:uiPriority="33" w:unhideWhenUsed="0" w:qFormat="1"/>
+    <w:lsdException w:name="Bibliography" w:uiPriority="37"/>
+    <w:lsdException w:name="TOC Heading" w:uiPriority="39" w:qFormat="1"/>
+  </w:latentStyles>
+  <w:style w:type="paragraph" w:default="1" w:styleId="Normal">
+    <w:name w:val="Normal"/>
+    <w:qFormat/>
+  </w:style>
+  <w:style w:type="character" w:default="1" w:styleId="DefaultParagraphFont">
+    <w:name w:val="Default Paragraph Font"/>
+    <w:uiPriority w:val="1"/>
+    <w:semiHidden/>
+    <w:unhideWhenUsed/>
+  </w:style>
+  <w:style w:type="table" w:default="1" w:styleId="TableNormal">
+    <w:name w:val="Normal Table"/>
+    <w:uiPriority w:val="99"/>
+    <w:semiHidden/>
+    <w:unhideWhenUsed/>
+    <w:tblPr>
+      <w:tblInd w:w="0" w:type="dxa"/>
+      <w:tblCellMar>
+        <w:top w:w="0" w:type="dxa"/>
+        <w:left w:w="108" w:type="dxa"/>
+        <w:bottom w:w="0" w:type="dxa"/>
+        <w:right w:w="108" w:type="dxa"/>
+      </w:tblCellMar>
+    </w:tblPr>
+  </w:style>
+  <w:style w:type="numbering" w:default="1" w:styleId="NoList">
+    <w:name w:val="No List"/>
+    <w:uiPriority w:val="99"/>
+    <w:semiHidden/>
+    <w:unhideWhenUsed/>
+  </w:style>
+  <w:style w:type="character" w:styleId="PlaceholderText">
+    <w:name w:val="Placeholder Text"/>
+    <w:basedOn w:val="DefaultParagraphFont"/>
+    <w:uiPriority w:val="99"/>
+    <w:semiHidden/>
+    <w:rsid w:val="00350187"/>
+    <w:rPr>
+      <w:color w:val="808080"/>
+    </w:rPr>
+  </w:style>
+</w:styles>
+</file>
+
+<file path=word/glossary/stylesWithEffects.xml><?xml version="1.0" encoding="utf-8"?>
+<w:styles xmlns:wpc="http://schemas.microsoft.com/office/word/2010/wordprocessingCanvas" xmlns:mc="http://schemas.openxmlformats.org/markup-compatibility/2006" xmlns:o="urn:schemas-microsoft-com:office:office" xmlns:r="http://schemas.openxmlformats.org/officeDocument/2006/relationships" xmlns:m="http://schemas.openxmlformats.org/officeDocument/2006/math" xmlns:v="urn:schemas-microsoft-com:vml" xmlns:wp14="http://schemas.microsoft.com/office/word/2010/wordprocessingDrawing" xmlns:wp="http://schemas.openxmlformats.org/drawingml/2006/wordprocessingDrawing" xmlns:w10="urn:schemas-microsoft-com:office:word" xmlns:w="http://schemas.openxmlformats.org/wordprocessingml/2006/main" xmlns:w14="http://schemas.microsoft.com/office/word/2010/wordml" xmlns:wpg="http://schemas.microsoft.com/office/word/2010/wordprocessingGroup" xmlns:wpi="http://schemas.microsoft.com/office/word/2010/wordprocessingInk" xmlns:wne="http://schemas.microsoft.com/office/word/2006/wordml" xmlns:wps="http://schemas.microsoft.com/office/word/2010/wordprocessingShape" mc:Ignorable="w14 wp14">
+  <w:docDefaults>
+    <w:rPrDefault>
+      <w:rPr>
+        <w:rFonts w:asciiTheme="minorHAnsi" w:eastAsiaTheme="minorEastAsia" w:hAnsiTheme="minorHAnsi" w:cstheme="minorBidi"/>
+        <w:sz w:val="22"/>
+        <w:szCs w:val="22"/>
+        <w:lang w:val="en-US" w:eastAsia="en-US" w:bidi="ar-SA"/>
+      </w:rPr>
+    </w:rPrDefault>
+    <w:pPrDefault>
+      <w:pPr>
+        <w:spacing w:after="200" w:line="276" w:lineRule="auto"/>
+      </w:pPr>
+    </w:pPrDefault>
+  </w:docDefaults>
+  <w:latentStyles w:defLockedState="0" w:defUIPriority="99" w:defSemiHidden="1" w:defUnhideWhenUsed="1" w:defQFormat="0" w:count="267">
+    <w:lsdException w:name="Normal" w:semiHidden="0" w:uiPriority="0" w:unhideWhenUsed="0" w:qFormat="1"/>
+    <w:lsdException w:name="heading 1" w:semiHidden="0" w:uiPriority="9" w:unhideWhenUsed="0" w:qFormat="1"/>
+    <w:lsdException w:name="heading 2" w:uiPriority="9" w:qFormat="1"/>
+    <w:lsdException w:name="heading 3" w:uiPriority="9" w:qFormat="1"/>
+    <w:lsdException w:name="heading 4" w:uiPriority="9" w:qFormat="1"/>
+    <w:lsdException w:name="heading 5" w:uiPriority="9" w:qFormat="1"/>
+    <w:lsdException w:name="heading 6" w:uiPriority="9" w:qFormat="1"/>
+    <w:lsdException w:name="heading 7" w:uiPriority="9" w:qFormat="1"/>
+    <w:lsdException w:name="heading 8" w:uiPriority="9" w:qFormat="1"/>
+    <w:lsdException w:name="heading 9" w:uiPriority="9" w:qFormat="1"/>
+    <w:lsdException w:name="toc 1" w:uiPriority="39"/>
+    <w:lsdException w:name="toc 2" w:uiPriority="39"/>
+    <w:lsdException w:name="toc 3" w:uiPriority="39"/>
+    <w:lsdException w:name="toc 4" w:uiPriority="39"/>
+    <w:lsdException w:name="toc 5" w:uiPriority="39"/>
+    <w:lsdException w:name="toc 6" w:uiPriority="39"/>
+    <w:lsdException w:name="toc 7" w:uiPriority="39"/>
+    <w:lsdException w:name="toc 8" w:uiPriority="39"/>
+    <w:lsdException w:name="toc 9" w:uiPriority="39"/>
+    <w:lsdException w:name="caption" w:uiPriority="35" w:qFormat="1"/>
+    <w:lsdException w:name="Title" w:semiHidden="0" w:uiPriority="10" w:unhideWhenUsed="0" w:qFormat="1"/>
+    <w:lsdException w:name="Default Paragraph Font" w:uiPriority="1"/>
+    <w:lsdException w:name="Subtitle" w:semiHidden="0" w:uiPriority="11" w:unhideWhenUsed="0" w:qFormat="1"/>
+    <w:lsdException w:name="Strong" w:semiHidden="0" w:uiPriority="22" w:unhideWhenUsed="0" w:qFormat="1"/>
+    <w:lsdException w:name="Emphasis" w:semiHidden="0" w:uiPriority="20" w:unhideWhenUsed="0" w:qFormat="1"/>
+    <w:lsdException w:name="Table Grid" w:semiHidden="0" w:uiPriority="59" w:unhideWhenUsed="0"/>
+    <w:lsdException w:name="Placeholder Text" w:unhideWhenUsed="0"/>
+    <w:lsdException w:name="No Spacing" w:semiHidden="0" w:uiPriority="1" w:unhideWhenUsed="0" w:qFormat="1"/>
+    <w:lsdException w:name="Light Shading" w:semiHidden="0" w:uiPriority="60" w:unhideWhenUsed="0"/>
+    <w:lsdException w:name="Light List" w:semiHidden="0" w:uiPriority="61" w:unhideWhenUsed="0"/>
+    <w:lsdException w:name="Light Grid" w:semiHidden="0" w:uiPriority="62" w:unhideWhenUsed="0"/>
+    <w:lsdException w:name="Medium Shading 1" w:semiHidden="0" w:uiPriority="63" w:unhideWhenUsed="0"/>
+    <w:lsdException w:name="Medium Shading 2" w:semiHidden="0" w:uiPriority="64" w:unhideWhenUsed="0"/>
+    <w:lsdException w:name="Medium List 1" w:semiHidden="0" w:uiPriority="65" w:unhideWhenUsed="0"/>
+    <w:lsdException w:name="Medium List 2" w:semiHidden="0" w:uiPriority="66" w:unhideWhenUsed="0"/>
+    <w:lsdException w:name="Medium Grid 1" w:semiHidden="0" w:uiPriority="67" w:unhideWhenUsed="0"/>
+    <w:lsdException w:name="Medium Grid 2" w:semiHidden="0" w:uiPriority="68" w:unhideWhenUsed="0"/>
+    <w:lsdException w:name="Medium Grid 3" w:semiHidden="0" w:uiPriority="69" w:unhideWhenUsed="0"/>
+    <w:lsdException w:name="Dark List" w:semiHidden="0" w:uiPriority="70" w:unhideWhenUsed="0"/>
+    <w:lsdException w:name="Colorful Shading" w:semiHidden="0" w:uiPriority="71" w:unhideWhenUsed="0"/>
+    <w:lsdException w:name="Colorful List" w:semiHidden="0" w:uiPriority="72" w:unhideWhenUsed="0"/>
+    <w:lsdException w:name="Colorful Grid" w:semiHidden="0" w:uiPriority="73" w:unhideWhenUsed="0"/>
+    <w:lsdException w:name="Light Shading Accent 1" w:semiHidden="0" w:uiPriority="60" w:unhideWhenUsed="0"/>
+    <w:lsdException w:name="Light List Accent 1" w:semiHidden="0" w:uiPriority="61" w:unhideWhenUsed="0"/>
+    <w:lsdException w:name="Light Grid Accent 1" w:semiHidden="0" w:uiPriority="62" w:unhideWhenUsed="0"/>
+    <w:lsdException w:name="Medium Shading 1 Accent 1" w:semiHidden="0" w:uiPriority="63" w:unhideWhenUsed="0"/>
+    <w:lsdException w:name="Medium Shading 2 Accent 1" w:semiHidden="0" w:uiPriority="64" w:unhideWhenUsed="0"/>
+    <w:lsdException w:name="Medium List 1 Accent 1" w:semiHidden="0" w:uiPriority="65" w:unhideWhenUsed="0"/>
+    <w:lsdException w:name="Revision" w:unhideWhenUsed="0"/>
+    <w:lsdException w:name="List Paragraph" w:semiHidden="0" w:uiPriority="34" w:unhideWhenUsed="0" w:qFormat="1"/>
+    <w:lsdException w:name="Quote" w:semiHidden="0" w:uiPriority="29" w:unhideWhenUsed="0" w:qFormat="1"/>
+    <w:lsdException w:name="Intense Quote" w:semiHidden="0" w:uiPriority="30" w:unhideWhenUsed="0" w:qFormat="1"/>
+    <w:lsdException w:name="Medium List 2 Accent 1" w:semiHidden="0" w:uiPriority="66" w:unhideWhenUsed="0"/>
+    <w:lsdException w:name="Medium Grid 1 Accent 1" w:semiHidden="0" w:uiPriority="67" w:unhideWhenUsed="0"/>
+    <w:lsdException w:name="Medium Grid 2 Accent 1" w:semiHidden="0" w:uiPriority="68" w:unhideWhenUsed="0"/>
+    <w:lsdException w:name="Medium Grid 3 Accent 1" w:semiHidden="0" w:uiPriority="69" w:unhideWhenUsed="0"/>
+    <w:lsdException w:name="Dark List Accent 1" w:semiHidden="0" w:uiPriority="70" w:unhideWhenUsed="0"/>
+    <w:lsdException w:name="Colorful Shading Accent 1" w:semiHidden="0" w:uiPriority="71" w:unhideWhenUsed="0"/>
+    <w:lsdException w:name="Colorful List Accent 1" w:semiHidden="0" w:uiPriority="72" w:unhideWhenUsed="0"/>
+    <w:lsdException w:name="Colorful Grid Accent 1" w:semiHidden="0" w:uiPriority="73" w:unhideWhenUsed="0"/>
+    <w:lsdException w:name="Light Shading Accent 2" w:semiHidden="0" w:uiPriority="60" w:unhideWhenUsed="0"/>
+    <w:lsdException w:name="Light List Accent 2" w:semiHidden="0" w:uiPriority="61" w:unhideWhenUsed="0"/>
+    <w:lsdException w:name="Light Grid Accent 2" w:semiHidden="0" w:uiPriority="62" w:unhideWhenUsed="0"/>
+    <w:lsdException w:name="Medium Shading 1 Accent 2" w:semiHidden="0" w:uiPriority="63" w:unhideWhenUsed="0"/>
+    <w:lsdException w:name="Medium Shading 2 Accent 2" w:semiHidden="0" w:uiPriority="64" w:unhideWhenUsed="0"/>
+    <w:lsdException w:name="Medium List 1 Accent 2" w:semiHidden="0" w:uiPriority="65" w:unhideWhenUsed="0"/>
+    <w:lsdException w:name="Medium List 2 Accent 2" w:semiHidden="0" w:uiPriority="66" w:unhideWhenUsed="0"/>
+    <w:lsdException w:name="Medium Grid 1 Accent 2" w:semiHidden="0" w:uiPriority="67" w:unhideWhenUsed="0"/>
+    <w:lsdException w:name="Medium Grid 2 Accent 2" w:semiHidden="0" w:uiPriority="68" w:unhideWhenUsed="0"/>
+    <w:lsdException w:name="Medium Grid 3 Accent 2" w:semiHidden="0" w:uiPriority="69" w:unhideWhenUsed="0"/>
+    <w:lsdException w:name="Dark List Accent 2" w:semiHidden="0" w:uiPriority="70" w:unhideWhenUsed="0"/>
+    <w:lsdException w:name="Colorful Shading Accent 2" w:semiHidden="0" w:uiPriority="71" w:unhideWhenUsed="0"/>
+    <w:lsdException w:name="Colorful List Accent 2" w:semiHidden="0" w:uiPriority="72" w:unhideWhenUsed="0"/>
+    <w:lsdException w:name="Colorful Grid Accent 2" w:semiHidden="0" w:uiPriority="73" w:unhideWhenUsed="0"/>
+    <w:lsdException w:name="Light Shading Accent 3" w:semiHidden="0" w:uiPriority="60" w:unhideWhenUsed="0"/>
+    <w:lsdException w:name="Light List Accent 3" w:semiHidden="0" w:uiPriority="61" w:unhideWhenUsed="0"/>
+    <w:lsdException w:name="Light Grid Accent 3" w:semiHidden="0" w:uiPriority="62" w:unhideWhenUsed="0"/>
+    <w:lsdException w:name="Medium Shading 1 Accent 3" w:semiHidden="0" w:uiPriority="63" w:unhideWhenUsed="0"/>
+    <w:lsdException w:name="Medium Shading 2 Accent 3" w:semiHidden="0" w:uiPriority="64" w:unhideWhenUsed="0"/>
+    <w:lsdException w:name="Medium List 1 Accent 3" w:semiHidden="0" w:uiPriority="65" w:unhideWhenUsed="0"/>
+    <w:lsdException w:name="Medium List 2 Accent 3" w:semiHidden="0" w:uiPriority="66" w:unhideWhenUsed="0"/>
+    <w:lsdException w:name="Medium Grid 1 Accent 3" w:semiHidden="0" w:uiPriority="67" w:unhideWhenUsed="0"/>
+    <w:lsdException w:name="Medium Grid 2 Accent 3" w:semiHidden="0" w:uiPriority="68" w:unhideWhenUsed="0"/>
+    <w:lsdException w:name="Medium Grid 3 Accent 3" w:semiHidden="0" w:uiPriority="69" w:unhideWhenUsed="0"/>
+    <w:lsdException w:name="Dark List Accent 3" w:semiHidden="0" w:uiPriority="70" w:unhideWhenUsed="0"/>
+    <w:lsdException w:name="Colorful Shading Accent 3" w:semiHidden="0" w:uiPriority="71" w:unhideWhenUsed="0"/>
+    <w:lsdException w:name="Colorful List Accent 3" w:semiHidden="0" w:uiPriority="72" w:unhideWhenUsed="0"/>
+    <w:lsdException w:name="Colorful Grid Accent 3" w:semiHidden="0" w:uiPriority="73" w:unhideWhenUsed="0"/>
+    <w:lsdException w:name="Light Shading Accent 4" w:semiHidden="0" w:uiPriority="60" w:unhideWhenUsed="0"/>
+    <w:lsdException w:name="Light List Accent 4" w:semiHidden="0" w:uiPriority="61" w:unhideWhenUsed="0"/>
+    <w:lsdException w:name="Light Grid Accent 4" w:semiHidden="0" w:uiPriority="62" w:unhideWhenUsed="0"/>
+    <w:lsdException w:name="Medium Shading 1 Accent 4" w:semiHidden="0" w:uiPriority="63" w:unhideWhenUsed="0"/>
+    <w:lsdException w:name="Medium Shading 2 Accent 4" w:semiHidden="0" w:uiPriority="64" w:unhideWhenUsed="0"/>
+    <w:lsdException w:name="Medium List 1 Accent 4" w:semiHidden="0" w:uiPriority="65" w:unhideWhenUsed="0"/>
+    <w:lsdException w:name="Medium List 2 Accent 4" w:semiHidden="0" w:uiPriority="66" w:unhideWhenUsed="0"/>
+    <w:lsdException w:name="Medium Grid 1 Accent 4" w:semiHidden="0" w:uiPriority="67" w:unhideWhenUsed="0"/>
+    <w:lsdException w:name="Medium Grid 2 Accent 4" w:semiHidden="0" w:uiPriority="68" w:unhideWhenUsed="0"/>
+    <w:lsdException w:name="Medium Grid 3 Accent 4" w:semiHidden="0" w:uiPriority="69" w:unhideWhenUsed="0"/>
+    <w:lsdException w:name="Dark List Accent 4" w:semiHidden="0" w:uiPriority="70" w:unhideWhenUsed="0"/>
+    <w:lsdException w:name="Colorful Shading Accent 4" w:semiHidden="0" w:uiPriority="71" w:unhideWhenUsed="0"/>
+    <w:lsdException w:name="Colorful List Accent 4" w:semiHidden="0" w:uiPriority="72" w:unhideWhenUsed="0"/>
+    <w:lsdException w:name="Colorful Grid Accent 4" w:semiHidden="0" w:uiPriority="73" w:unhideWhenUsed="0"/>
+    <w:lsdException w:name="Light Shading Accent 5" w:semiHidden="0" w:uiPriority="60" w:unhideWhenUsed="0"/>
+    <w:lsdException w:name="Light List Accent 5" w:semiHidden="0" w:uiPriority="61" w:unhideWhenUsed="0"/>
+    <w:lsdException w:name="Light Grid Accent 5" w:semiHidden="0" w:uiPriority="62" w:unhideWhenUsed="0"/>
+    <w:lsdException w:name="Medium Shading 1 Accent 5" w:semiHidden="0" w:uiPriority="63" w:unhideWhenUsed="0"/>
+    <w:lsdException w:name="Medium Shading 2 Accent 5" w:semiHidden="0" w:uiPriority="64" w:unhideWhenUsed="0"/>
+    <w:lsdException w:name="Medium List 1 Accent 5" w:semiHidden="0" w:uiPriority="65" w:unhideWhenUsed="0"/>
+    <w:lsdException w:name="Medium List 2 Accent 5" w:semiHidden="0" w:uiPriority="66" w:unhideWhenUsed="0"/>
+    <w:lsdException w:name="Medium Grid 1 Accent 5" w:semiHidden="0" w:uiPriority="67" w:unhideWhenUsed="0"/>
+    <w:lsdException w:name="Medium Grid 2 Accent 5" w:semiHidden="0" w:uiPriority="68" w:unhideWhenUsed="0"/>
+    <w:lsdException w:name="Medium Grid 3 Accent 5" w:semiHidden="0" w:uiPriority="69" w:unhideWhenUsed="0"/>
+    <w:lsdException w:name="Dark List Accent 5" w:semiHidden="0" w:uiPriority="70" w:unhideWhenUsed="0"/>
+    <w:lsdException w:name="Colorful Shading Accent 5" w:semiHidden="0" w:uiPriority="71" w:unhideWhenUsed="0"/>
+    <w:lsdException w:name="Colorful List Accent 5" w:semiHidden="0" w:uiPriority="72" w:unhideWhenUsed="0"/>
+    <w:lsdException w:name="Colorful Grid Accent 5" w:semiHidden="0" w:uiPriority="73" w:unhideWhenUsed="0"/>
+    <w:lsdException w:name="Light Shading Accent 6" w:semiHidden="0" w:uiPriority="60" w:unhideWhenUsed="0"/>
+    <w:lsdException w:name="Light List Accent 6" w:semiHidden="0" w:uiPriority="61" w:unhideWhenUsed="0"/>
+    <w:lsdException w:name="Light Grid Accent 6" w:semiHidden="0" w:uiPriority="62" w:unhideWhenUsed="0"/>
+    <w:lsdException w:name="Medium Shading 1 Accent 6" w:semiHidden="0" w:uiPriority="63" w:unhideWhenUsed="0"/>
+    <w:lsdException w:name="Medium Shading 2 Accent 6" w:semiHidden="0" w:uiPriority="64" w:unhideWhenUsed="0"/>
+    <w:lsdException w:name="Medium List 1 Accent 6" w:semiHidden="0" w:uiPriority="65" w:unhideWhenUsed="0"/>
+    <w:lsdException w:name="Medium List 2 Accent 6" w:semiHidden="0" w:uiPriority="66" w:unhideWhenUsed="0"/>
+    <w:lsdException w:name="Medium Grid 1 Accent 6" w:semiHidden="0" w:uiPriority="67" w:unhideWhenUsed="0"/>
+    <w:lsdException w:name="Medium Grid 2 Accent 6" w:semiHidden="0" w:uiPriority="68" w:unhideWhenUsed="0"/>
+    <w:lsdException w:name="Medium Grid 3 Accent 6" w:semiHidden="0" w:uiPriority="69" w:unhideWhenUsed="0"/>
+    <w:lsdException w:name="Dark List Accent 6" w:semiHidden="0" w:uiPriority="70" w:unhideWhenUsed="0"/>
+    <w:lsdException w:name="Colorful Shading Accent 6" w:semiHidden="0" w:uiPriority="71" w:unhideWhenUsed="0"/>
+    <w:lsdException w:name="Colorful List Accent 6" w:semiHidden="0" w:uiPriority="72" w:unhideWhenUsed="0"/>
+    <w:lsdException w:name="Colorful Grid Accent 6" w:semiHidden="0" w:uiPriority="73" w:unhideWhenUsed="0"/>
+    <w:lsdException w:name="Subtle Emphasis" w:semiHidden="0" w:uiPriority="19" w:unhideWhenUsed="0" w:qFormat="1"/>
+    <w:lsdException w:name="Intense Emphasis" w:semiHidden="0" w:uiPriority="21" w:unhideWhenUsed="0" w:qFormat="1"/>
+    <w:lsdException w:name="Subtle Reference" w:semiHidden="0" w:uiPriority="31" w:unhideWhenUsed="0" w:qFormat="1"/>
+    <w:lsdException w:name="Intense Reference" w:semiHidden="0" w:uiPriority="32" w:unhideWhenUsed="0" w:qFormat="1"/>
+    <w:lsdException w:name="Book Title" w:semiHidden="0" w:uiPriority="33" w:unhideWhenUsed="0" w:qFormat="1"/>
+    <w:lsdException w:name="Bibliography" w:uiPriority="37"/>
+    <w:lsdException w:name="TOC Heading" w:uiPriority="39" w:qFormat="1"/>
+  </w:latentStyles>
+  <w:style w:type="paragraph" w:default="1" w:styleId="Normal">
+    <w:name w:val="Normal"/>
+    <w:qFormat/>
+  </w:style>
+  <w:style w:type="character" w:default="1" w:styleId="DefaultParagraphFont">
+    <w:name w:val="Default Paragraph Font"/>
+    <w:uiPriority w:val="1"/>
+    <w:semiHidden/>
+    <w:unhideWhenUsed/>
+  </w:style>
+  <w:style w:type="table" w:default="1" w:styleId="TableNormal">
+    <w:name w:val="Normal Table"/>
+    <w:uiPriority w:val="99"/>
+    <w:semiHidden/>
+    <w:unhideWhenUsed/>
+    <w:tblPr>
+      <w:tblInd w:w="0" w:type="dxa"/>
+      <w:tblCellMar>
+        <w:top w:w="0" w:type="dxa"/>
+        <w:left w:w="108" w:type="dxa"/>
+        <w:bottom w:w="0" w:type="dxa"/>
+        <w:right w:w="108" w:type="dxa"/>
+      </w:tblCellMar>
+    </w:tblPr>
+  </w:style>
+  <w:style w:type="numbering" w:default="1" w:styleId="NoList">
+    <w:name w:val="No List"/>
+    <w:uiPriority w:val="99"/>
+    <w:semiHidden/>
+    <w:unhideWhenUsed/>
+  </w:style>
+  <w:style w:type="character" w:styleId="PlaceholderText">
+    <w:name w:val="Placeholder Text"/>
+    <w:basedOn w:val="DefaultParagraphFont"/>
+    <w:uiPriority w:val="99"/>
+    <w:semiHidden/>
+    <w:rsid w:val="00350187"/>
+    <w:rPr>
+      <w:color w:val="808080"/>
+    </w:rPr>
+  </w:style>
+</w:styles>
+</file>
+
+<file path=word/glossary/webSettings.xml><?xml version="1.0" encoding="utf-8"?>
+<w:webSettings xmlns:mc="http://schemas.openxmlformats.org/markup-compatibility/2006" xmlns:r="http://schemas.openxmlformats.org/officeDocument/2006/relationships" xmlns:w="http://schemas.openxmlformats.org/wordprocessingml/2006/main" xmlns:w14="http://schemas.microsoft.com/office/word/2010/wordml" mc:Ignorable="w14">
+  <w:optimizeForBrowser/>
+  <w:allowPNG/>
+</w:webSettings>
 </file>
 
 <file path=word/theme/theme1.xml><?xml version="1.0" encoding="utf-8"?>

</xml_diff>